<commit_message>
fix3 the survey in Chinese
</commit_message>
<xml_diff>
--- a/docs/bt-survey-2016-CN.docx
+++ b/docs/bt-survey-2016-CN.docx
@@ -3,9 +3,7 @@
 <w:document xmlns:r="http://schemas.openxmlformats.org/officeDocument/2006/relationships" xmlns:v="urn:schemas-microsoft-com:vml" xmlns:wx="http://schemas.microsoft.com/office/word/2003/auxHint" xmlns:wp="http://schemas.openxmlformats.org/drawingml/2006/wordprocessingDrawing" xmlns:m="http://schemas.openxmlformats.org/officeDocument/2006/math" xmlns:a="http://schemas.openxmlformats.org/drawingml/2006/main" xmlns:pic="http://schemas.openxmlformats.org/drawingml/2006/picture" xmlns:w="http://schemas.openxmlformats.org/wordprocessingml/2006/main">
   <w:body>
     <w:p>
-      <w:pPr>
-        <w:pStyle w:val="Normal"/>
-      </w:pPr>
+      <w:pPr/>
       <w:r>
         <w:rPr/>
         <w:t xml:space="preserve">﻿</w:t>
@@ -13,7 +11,6 @@
     </w:p>
     <w:p>
       <w:pPr>
-        <w:pStyle w:val="Normal"/>
         <w:jc w:val="left"/>
       </w:pPr>
       <w:r>
@@ -50,27 +47,41 @@
       </w:r>
     </w:p>
     <w:p>
-      <w:pPr>
-        <w:pStyle w:val="Normal"/>
-      </w:pPr>
-    </w:p>
-    <w:p>
-      <w:pPr>
-        <w:pStyle w:val="Normal"/>
-        <w:jc w:val="left"/>
-      </w:pPr>
-      <w:r>
-        <w:rPr>
-          <w:sz w:val="24"/>
-          <w:color w:val="000000"/>
-          <w:shd w:fill="ffffff"/>
-        </w:rPr>
-        <w:t xml:space="preserve">2016年1月社会残障人士融合-好的做法（答题者类型：自倡导者/自我认同生存状态为社会心理残障）</w:t>
-      </w:r>
-    </w:p>
-    <w:p>
-      <w:pPr>
-        <w:pStyle w:val="Normal"/>
+      <w:pPr/>
+    </w:p>
+    <w:p>
+      <w:pPr>
+        <w:jc w:val="left"/>
+      </w:pPr>
+      <w:r>
+        <w:rPr>
+          <w:sz w:val="24"/>
+          <w:color w:val="000000"/>
+          <w:shd w:fill="ffffff"/>
+        </w:rPr>
+        <w:t xml:space="preserve">2016年1月</w:t>
+      </w:r>
+    </w:p>
+    <w:p>
+      <w:pPr>
+        <w:jc w:val="left"/>
+      </w:pPr>
+    </w:p>
+    <w:p>
+      <w:pPr>
+        <w:jc w:val="left"/>
+      </w:pPr>
+      <w:r>
+        <w:rPr>
+          <w:sz w:val="24"/>
+          <w:color w:val="000000"/>
+          <w:shd w:fill="ffffff"/>
+        </w:rPr>
+        <w:t xml:space="preserve">（答题对象：自倡导者/自我认同生存状态为社会心理残障）</w:t>
+      </w:r>
+    </w:p>
+    <w:p>
+      <w:pPr>
         <w:jc w:val="left"/>
       </w:pPr>
       <w:r>
@@ -85,7 +96,6 @@
     </w:p>
     <w:p>
       <w:pPr>
-        <w:pStyle w:val="Normal"/>
         <w:jc w:val="left"/>
       </w:pPr>
       <w:r>
@@ -97,7 +107,7 @@
         <w:t xml:space="preserve">翻译：伊万
 校对： </w:t>
       </w:r>
-      <w:hyperlink r:id="rId25">
+      <w:hyperlink r:id="rId28">
         <w:r>
           <w:rPr>
             <w:sz w:val="24"/>
@@ -120,7 +130,6 @@
     </w:p>
     <w:p>
       <w:pPr>
-        <w:pStyle w:val="Normal"/>
         <w:jc w:val="left"/>
       </w:pPr>
       <w:r>
@@ -135,7 +144,6 @@
     </w:p>
     <w:p>
       <w:pPr>
-        <w:pStyle w:val="Normal"/>
         <w:jc w:val="left"/>
       </w:pPr>
       <w:r>
@@ -150,7 +158,6 @@
     </w:p>
     <w:p>
       <w:pPr>
-        <w:pStyle w:val="Normal"/>
         <w:jc w:val="left"/>
       </w:pPr>
       <w:r>
@@ -165,7 +172,6 @@
     </w:p>
     <w:p>
       <w:pPr>
-        <w:pStyle w:val="Normal"/>
         <w:jc w:val="left"/>
       </w:pPr>
       <w:r>
@@ -179,7 +185,6 @@
     </w:p>
     <w:p>
       <w:pPr>
-        <w:pStyle w:val="Normal"/>
         <w:jc w:val="left"/>
       </w:pPr>
       <w:r>
@@ -206,7 +211,7 @@
         </w:rPr>
         <w:t xml:space="preserve">（想用中文提交的同学可以下载本页面里的WORD版本，填好后先邮件发给站长：linusyeung at live.com，站长再稍做翻译发给主办方。懂英文的同学可以用英文填好，发给：Shikha Aleya at </w:t>
       </w:r>
-      <w:hyperlink r:id="rId40">
+      <w:hyperlink r:id="rId43">
         <w:r>
           <w:rPr>
             <w:b/>
@@ -231,13 +236,11 @@
     </w:p>
     <w:p>
       <w:pPr>
-        <w:pStyle w:val="Normal"/>
-        <w:jc w:val="left"/>
-      </w:pPr>
-    </w:p>
-    <w:p>
-      <w:pPr>
-        <w:pStyle w:val="Normal"/>
+        <w:jc w:val="left"/>
+      </w:pPr>
+    </w:p>
+    <w:p>
+      <w:pPr>
         <w:jc w:val="left"/>
       </w:pPr>
       <w:r>
@@ -252,7 +255,6 @@
     </w:p>
     <w:p>
       <w:pPr>
-        <w:pStyle w:val="Normal"/>
         <w:jc w:val="left"/>
       </w:pPr>
       <w:r>
@@ -283,7 +285,6 @@
     </w:p>
     <w:p>
       <w:pPr>
-        <w:pStyle w:val="Normal"/>
         <w:jc w:val="left"/>
       </w:pPr>
       <w:r>
@@ -295,7 +296,6 @@
     </w:p>
     <w:p>
       <w:pPr>
-        <w:pStyle w:val="Normal"/>
         <w:jc w:val="left"/>
       </w:pPr>
       <w:r>
@@ -313,7 +313,6 @@
     </w:p>
     <w:p>
       <w:pPr>
-        <w:pStyle w:val="Normal"/>
         <w:jc w:val="left"/>
       </w:pPr>
       <w:r>
@@ -325,7 +324,6 @@
     </w:p>
     <w:p>
       <w:pPr>
-        <w:pStyle w:val="Normal"/>
         <w:jc w:val="left"/>
       </w:pPr>
       <w:r>
@@ -390,7 +388,6 @@
     </w:p>
     <w:p>
       <w:pPr>
-        <w:pStyle w:val="Normal"/>
         <w:jc w:val="left"/>
       </w:pPr>
       <w:r>
@@ -402,7 +399,6 @@
     </w:p>
     <w:p>
       <w:pPr>
-        <w:pStyle w:val="Normal"/>
         <w:jc w:val="left"/>
       </w:pPr>
       <w:r>
@@ -416,7 +412,6 @@
     </w:p>
     <w:p>
       <w:pPr>
-        <w:pStyle w:val="Normal"/>
         <w:jc w:val="left"/>
       </w:pPr>
       <w:r>
@@ -431,7 +426,6 @@
     </w:p>
     <w:p>
       <w:pPr>
-        <w:pStyle w:val="Normal"/>
         <w:jc w:val="left"/>
       </w:pPr>
       <w:r>
@@ -443,7 +437,6 @@
     </w:p>
     <w:p>
       <w:pPr>
-        <w:pStyle w:val="Normal"/>
         <w:jc w:val="left"/>
       </w:pPr>
       <w:r>
@@ -457,7 +450,6 @@
     </w:p>
     <w:p>
       <w:pPr>
-        <w:pStyle w:val="Normal"/>
         <w:jc w:val="left"/>
       </w:pPr>
       <w:r>
@@ -471,7 +463,6 @@
     </w:p>
     <w:p>
       <w:pPr>
-        <w:pStyle w:val="Normal"/>
         <w:jc w:val="left"/>
       </w:pPr>
       <w:r>
@@ -483,7 +474,6 @@
     </w:p>
     <w:p>
       <w:pPr>
-        <w:pStyle w:val="Normal"/>
         <w:jc w:val="left"/>
       </w:pPr>
       <w:r>
@@ -497,7 +487,6 @@
     </w:p>
     <w:p>
       <w:pPr>
-        <w:pStyle w:val="Normal"/>
         <w:jc w:val="left"/>
       </w:pPr>
       <w:r>
@@ -509,13 +498,12 @@
     </w:p>
     <w:p>
       <w:pPr>
-        <w:pStyle w:val="Normal"/>
-        <w:jc w:val="left"/>
-        <w:ind w:hanging="432"/>
-        <w:ind w:left="720"/>
-        <w:numPr>
-          <w:ilvl w:val="1"/>
-          <w:numId w:val="1"/>
+        <w:jc w:val="left"/>
+        <w:ind w:hanging="432"/>
+        <w:ind w:left="720"/>
+        <w:numPr>
+          <w:ilvl w:val="1"/>
+          <w:numId w:val="11111"/>
         </w:numPr>
       </w:pPr>
       <w:r>
@@ -541,15 +529,18 @@
     </w:p>
     <w:p>
       <w:pPr>
-        <w:pStyle w:val="Normal"/>
-        <w:jc w:val="left"/>
-        <w:ind w:hanging="432"/>
-        <w:ind w:left="720"/>
-        <w:numPr>
-          <w:ilvl w:val="1"/>
-          <w:numId w:val="1"/>
-        </w:numPr>
-      </w:pPr>
+        <w:jc w:val="left"/>
+        <w:ind w:hanging="432"/>
+        <w:ind w:left="720"/>
+        <w:numPr>
+          <w:ilvl w:val="1"/>
+          <w:numId w:val="11111"/>
+        </w:numPr>
+      </w:pPr>
+      <w:r>
+        <w:rPr/>
+        <w:t xml:space="preserve"/>
+      </w:r>
       <w:r>
         <w:rPr>
           <w:sz w:val="24"/>
@@ -561,15 +552,18 @@
     </w:p>
     <w:p>
       <w:pPr>
-        <w:pStyle w:val="Normal"/>
-        <w:jc w:val="left"/>
-        <w:ind w:hanging="432"/>
-        <w:ind w:left="720"/>
-        <w:numPr>
-          <w:ilvl w:val="1"/>
-          <w:numId w:val="1"/>
-        </w:numPr>
-      </w:pPr>
+        <w:jc w:val="left"/>
+        <w:ind w:hanging="432"/>
+        <w:ind w:left="720"/>
+        <w:numPr>
+          <w:ilvl w:val="1"/>
+          <w:numId w:val="11111"/>
+        </w:numPr>
+      </w:pPr>
+      <w:r>
+        <w:rPr/>
+        <w:t xml:space="preserve"/>
+      </w:r>
       <w:r>
         <w:rPr>
           <w:sz w:val="24"/>
@@ -581,15 +575,18 @@
     </w:p>
     <w:p>
       <w:pPr>
-        <w:pStyle w:val="Normal"/>
-        <w:jc w:val="left"/>
-        <w:ind w:hanging="432"/>
-        <w:ind w:left="720"/>
-        <w:numPr>
-          <w:ilvl w:val="1"/>
-          <w:numId w:val="1"/>
-        </w:numPr>
-      </w:pPr>
+        <w:jc w:val="left"/>
+        <w:ind w:hanging="432"/>
+        <w:ind w:left="720"/>
+        <w:numPr>
+          <w:ilvl w:val="1"/>
+          <w:numId w:val="11111"/>
+        </w:numPr>
+      </w:pPr>
+      <w:r>
+        <w:rPr/>
+        <w:t xml:space="preserve"/>
+      </w:r>
       <w:r>
         <w:rPr>
           <w:sz w:val="24"/>
@@ -599,15 +596,18 @@
     </w:p>
     <w:p>
       <w:pPr>
-        <w:pStyle w:val="Normal"/>
-        <w:jc w:val="left"/>
-        <w:ind w:hanging="432"/>
-        <w:ind w:left="720"/>
-        <w:numPr>
-          <w:ilvl w:val="1"/>
-          <w:numId w:val="1"/>
-        </w:numPr>
-      </w:pPr>
+        <w:jc w:val="left"/>
+        <w:ind w:hanging="432"/>
+        <w:ind w:left="720"/>
+        <w:numPr>
+          <w:ilvl w:val="1"/>
+          <w:numId w:val="11111"/>
+        </w:numPr>
+      </w:pPr>
+      <w:r>
+        <w:rPr/>
+        <w:t xml:space="preserve"/>
+      </w:r>
       <w:r>
         <w:rPr>
           <w:sz w:val="24"/>
@@ -619,15 +619,18 @@
     </w:p>
     <w:p>
       <w:pPr>
-        <w:pStyle w:val="Normal"/>
-        <w:jc w:val="left"/>
-        <w:ind w:hanging="432"/>
-        <w:ind w:left="720"/>
-        <w:numPr>
-          <w:ilvl w:val="1"/>
-          <w:numId w:val="1"/>
-        </w:numPr>
-      </w:pPr>
+        <w:jc w:val="left"/>
+        <w:ind w:hanging="432"/>
+        <w:ind w:left="720"/>
+        <w:numPr>
+          <w:ilvl w:val="1"/>
+          <w:numId w:val="11111"/>
+        </w:numPr>
+      </w:pPr>
+      <w:r>
+        <w:rPr/>
+        <w:t xml:space="preserve"/>
+      </w:r>
       <w:r>
         <w:rPr>
           <w:sz w:val="24"/>
@@ -639,15 +642,18 @@
     </w:p>
     <w:p>
       <w:pPr>
-        <w:pStyle w:val="Normal"/>
-        <w:jc w:val="left"/>
-        <w:ind w:hanging="432"/>
-        <w:ind w:left="720"/>
-        <w:numPr>
-          <w:ilvl w:val="1"/>
-          <w:numId w:val="1"/>
-        </w:numPr>
-      </w:pPr>
+        <w:jc w:val="left"/>
+        <w:ind w:hanging="432"/>
+        <w:ind w:left="720"/>
+        <w:numPr>
+          <w:ilvl w:val="1"/>
+          <w:numId w:val="11111"/>
+        </w:numPr>
+      </w:pPr>
+      <w:r>
+        <w:rPr/>
+        <w:t xml:space="preserve"/>
+      </w:r>
       <w:r>
         <w:rPr>
           <w:sz w:val="24"/>
@@ -659,15 +665,18 @@
     </w:p>
     <w:p>
       <w:pPr>
-        <w:pStyle w:val="Normal"/>
-        <w:jc w:val="left"/>
-        <w:ind w:hanging="432"/>
-        <w:ind w:left="720"/>
-        <w:numPr>
-          <w:ilvl w:val="1"/>
-          <w:numId w:val="1"/>
-        </w:numPr>
-      </w:pPr>
+        <w:jc w:val="left"/>
+        <w:ind w:hanging="432"/>
+        <w:ind w:left="720"/>
+        <w:numPr>
+          <w:ilvl w:val="1"/>
+          <w:numId w:val="11111"/>
+        </w:numPr>
+      </w:pPr>
+      <w:r>
+        <w:rPr/>
+        <w:t xml:space="preserve"/>
+      </w:r>
       <w:r>
         <w:rPr>
           <w:sz w:val="24"/>
@@ -679,15 +688,18 @@
     </w:p>
     <w:p>
       <w:pPr>
-        <w:pStyle w:val="Normal"/>
-        <w:jc w:val="left"/>
-        <w:ind w:hanging="432"/>
-        <w:ind w:left="720"/>
-        <w:numPr>
-          <w:ilvl w:val="1"/>
-          <w:numId w:val="1"/>
-        </w:numPr>
-      </w:pPr>
+        <w:jc w:val="left"/>
+        <w:ind w:hanging="432"/>
+        <w:ind w:left="720"/>
+        <w:numPr>
+          <w:ilvl w:val="1"/>
+          <w:numId w:val="11111"/>
+        </w:numPr>
+      </w:pPr>
+      <w:r>
+        <w:rPr/>
+        <w:t xml:space="preserve"/>
+      </w:r>
       <w:r>
         <w:rPr>
           <w:sz w:val="24"/>
@@ -699,15 +711,18 @@
     </w:p>
     <w:p>
       <w:pPr>
-        <w:pStyle w:val="Normal"/>
-        <w:jc w:val="left"/>
-        <w:ind w:hanging="432"/>
-        <w:ind w:left="720"/>
-        <w:numPr>
-          <w:ilvl w:val="1"/>
-          <w:numId w:val="1"/>
-        </w:numPr>
-      </w:pPr>
+        <w:jc w:val="left"/>
+        <w:ind w:hanging="432"/>
+        <w:ind w:left="720"/>
+        <w:numPr>
+          <w:ilvl w:val="1"/>
+          <w:numId w:val="11111"/>
+        </w:numPr>
+      </w:pPr>
+      <w:r>
+        <w:rPr/>
+        <w:t xml:space="preserve"/>
+      </w:r>
       <w:r>
         <w:rPr>
           <w:sz w:val="24"/>
@@ -719,15 +734,18 @@
     </w:p>
     <w:p>
       <w:pPr>
-        <w:pStyle w:val="Normal"/>
-        <w:jc w:val="left"/>
-        <w:ind w:hanging="432"/>
-        <w:ind w:left="720"/>
-        <w:numPr>
-          <w:ilvl w:val="1"/>
-          <w:numId w:val="1"/>
-        </w:numPr>
-      </w:pPr>
+        <w:jc w:val="left"/>
+        <w:ind w:hanging="432"/>
+        <w:ind w:left="720"/>
+        <w:numPr>
+          <w:ilvl w:val="1"/>
+          <w:numId w:val="11111"/>
+        </w:numPr>
+      </w:pPr>
+      <w:r>
+        <w:rPr/>
+        <w:t xml:space="preserve"/>
+      </w:r>
       <w:r>
         <w:rPr>
           <w:sz w:val="24"/>
@@ -749,15 +767,18 @@
     </w:p>
     <w:p>
       <w:pPr>
-        <w:pStyle w:val="Normal"/>
-        <w:jc w:val="left"/>
-        <w:ind w:hanging="432"/>
-        <w:ind w:left="720"/>
-        <w:numPr>
-          <w:ilvl w:val="1"/>
-          <w:numId w:val="1"/>
-        </w:numPr>
-      </w:pPr>
+        <w:jc w:val="left"/>
+        <w:ind w:hanging="432"/>
+        <w:ind w:left="720"/>
+        <w:numPr>
+          <w:ilvl w:val="1"/>
+          <w:numId w:val="11111"/>
+        </w:numPr>
+      </w:pPr>
+      <w:r>
+        <w:rPr/>
+        <w:t xml:space="preserve"/>
+      </w:r>
       <w:r>
         <w:rPr>
           <w:sz w:val="24"/>
@@ -769,15 +790,18 @@
     </w:p>
     <w:p>
       <w:pPr>
-        <w:pStyle w:val="Normal"/>
-        <w:jc w:val="left"/>
-        <w:ind w:hanging="432"/>
-        <w:ind w:left="720"/>
-        <w:numPr>
-          <w:ilvl w:val="1"/>
-          <w:numId w:val="1"/>
-        </w:numPr>
-      </w:pPr>
+        <w:jc w:val="left"/>
+        <w:ind w:hanging="432"/>
+        <w:ind w:left="720"/>
+        <w:numPr>
+          <w:ilvl w:val="1"/>
+          <w:numId w:val="11111"/>
+        </w:numPr>
+      </w:pPr>
+      <w:r>
+        <w:rPr/>
+        <w:t xml:space="preserve"/>
+      </w:r>
       <w:r>
         <w:rPr>
           <w:sz w:val="24"/>
@@ -790,15 +814,18 @@
     </w:p>
     <w:p>
       <w:pPr>
-        <w:pStyle w:val="Normal"/>
-        <w:jc w:val="left"/>
-        <w:ind w:hanging="432"/>
-        <w:ind w:left="720"/>
-        <w:numPr>
-          <w:ilvl w:val="1"/>
-          <w:numId w:val="1"/>
-        </w:numPr>
-      </w:pPr>
+        <w:jc w:val="left"/>
+        <w:ind w:hanging="432"/>
+        <w:ind w:left="720"/>
+        <w:numPr>
+          <w:ilvl w:val="1"/>
+          <w:numId w:val="11111"/>
+        </w:numPr>
+      </w:pPr>
+      <w:r>
+        <w:rPr/>
+        <w:t xml:space="preserve"/>
+      </w:r>
       <w:r>
         <w:rPr>
           <w:sz w:val="24"/>
@@ -810,15 +837,18 @@
     </w:p>
     <w:p>
       <w:pPr>
-        <w:pStyle w:val="Normal"/>
-        <w:jc w:val="left"/>
-        <w:ind w:hanging="432"/>
-        <w:ind w:left="720"/>
-        <w:numPr>
-          <w:ilvl w:val="1"/>
-          <w:numId w:val="1"/>
-        </w:numPr>
-      </w:pPr>
+        <w:jc w:val="left"/>
+        <w:ind w:hanging="432"/>
+        <w:ind w:left="720"/>
+        <w:numPr>
+          <w:ilvl w:val="1"/>
+          <w:numId w:val="11111"/>
+        </w:numPr>
+      </w:pPr>
+      <w:r>
+        <w:rPr/>
+        <w:t xml:space="preserve"/>
+      </w:r>
       <w:r>
         <w:rPr>
           <w:sz w:val="24"/>
@@ -830,15 +860,18 @@
     </w:p>
     <w:p>
       <w:pPr>
-        <w:pStyle w:val="Normal"/>
-        <w:jc w:val="left"/>
-        <w:ind w:hanging="432"/>
-        <w:ind w:left="720"/>
-        <w:numPr>
-          <w:ilvl w:val="1"/>
-          <w:numId w:val="1"/>
-        </w:numPr>
-      </w:pPr>
+        <w:jc w:val="left"/>
+        <w:ind w:hanging="432"/>
+        <w:ind w:left="720"/>
+        <w:numPr>
+          <w:ilvl w:val="1"/>
+          <w:numId w:val="11111"/>
+        </w:numPr>
+      </w:pPr>
+      <w:r>
+        <w:rPr/>
+        <w:t xml:space="preserve"/>
+      </w:r>
       <w:r>
         <w:rPr>
           <w:sz w:val="24"/>
@@ -852,15 +885,18 @@
     </w:p>
     <w:p>
       <w:pPr>
-        <w:pStyle w:val="Normal"/>
-        <w:jc w:val="left"/>
-        <w:ind w:hanging="432"/>
-        <w:ind w:left="720"/>
-        <w:numPr>
-          <w:ilvl w:val="1"/>
-          <w:numId w:val="1"/>
-        </w:numPr>
-      </w:pPr>
+        <w:jc w:val="left"/>
+        <w:ind w:hanging="432"/>
+        <w:ind w:left="720"/>
+        <w:numPr>
+          <w:ilvl w:val="1"/>
+          <w:numId w:val="11111"/>
+        </w:numPr>
+      </w:pPr>
+      <w:r>
+        <w:rPr/>
+        <w:t xml:space="preserve"/>
+      </w:r>
       <w:r>
         <w:rPr>
           <w:sz w:val="24"/>
@@ -878,15 +914,18 @@
     </w:p>
     <w:p>
       <w:pPr>
-        <w:pStyle w:val="Normal"/>
-        <w:jc w:val="left"/>
-        <w:ind w:hanging="432"/>
-        <w:ind w:left="720"/>
-        <w:numPr>
-          <w:ilvl w:val="1"/>
-          <w:numId w:val="1"/>
-        </w:numPr>
-      </w:pPr>
+        <w:jc w:val="left"/>
+        <w:ind w:hanging="432"/>
+        <w:ind w:left="720"/>
+        <w:numPr>
+          <w:ilvl w:val="1"/>
+          <w:numId w:val="11111"/>
+        </w:numPr>
+      </w:pPr>
+      <w:r>
+        <w:rPr/>
+        <w:t xml:space="preserve"/>
+      </w:r>
       <w:r>
         <w:rPr>
           <w:sz w:val="24"/>
@@ -909,15 +948,18 @@
     </w:p>
     <w:p>
       <w:pPr>
-        <w:pStyle w:val="Normal"/>
-        <w:jc w:val="left"/>
-        <w:ind w:hanging="432"/>
-        <w:ind w:left="720"/>
-        <w:numPr>
-          <w:ilvl w:val="1"/>
-          <w:numId w:val="1"/>
-        </w:numPr>
-      </w:pPr>
+        <w:jc w:val="left"/>
+        <w:ind w:hanging="432"/>
+        <w:ind w:left="720"/>
+        <w:numPr>
+          <w:ilvl w:val="1"/>
+          <w:numId w:val="11111"/>
+        </w:numPr>
+      </w:pPr>
+      <w:r>
+        <w:rPr/>
+        <w:t xml:space="preserve"/>
+      </w:r>
       <w:r>
         <w:rPr>
           <w:sz w:val="24"/>
@@ -931,15 +973,18 @@
     </w:p>
     <w:p>
       <w:pPr>
-        <w:pStyle w:val="Normal"/>
-        <w:jc w:val="left"/>
-        <w:ind w:hanging="432"/>
-        <w:ind w:left="720"/>
-        <w:numPr>
-          <w:ilvl w:val="1"/>
-          <w:numId w:val="1"/>
-        </w:numPr>
-      </w:pPr>
+        <w:jc w:val="left"/>
+        <w:ind w:hanging="432"/>
+        <w:ind w:left="720"/>
+        <w:numPr>
+          <w:ilvl w:val="1"/>
+          <w:numId w:val="11111"/>
+        </w:numPr>
+      </w:pPr>
+      <w:r>
+        <w:rPr/>
+        <w:t xml:space="preserve"/>
+      </w:r>
       <w:r>
         <w:rPr>
           <w:sz w:val="24"/>
@@ -955,15 +1000,18 @@
     </w:p>
     <w:p>
       <w:pPr>
-        <w:pStyle w:val="Normal"/>
-        <w:jc w:val="left"/>
-        <w:ind w:hanging="432"/>
-        <w:ind w:left="720"/>
-        <w:numPr>
-          <w:ilvl w:val="1"/>
-          <w:numId w:val="1"/>
-        </w:numPr>
-      </w:pPr>
+        <w:jc w:val="left"/>
+        <w:ind w:hanging="432"/>
+        <w:ind w:left="720"/>
+        <w:numPr>
+          <w:ilvl w:val="1"/>
+          <w:numId w:val="11111"/>
+        </w:numPr>
+      </w:pPr>
+      <w:r>
+        <w:rPr/>
+        <w:t xml:space="preserve"/>
+      </w:r>
       <w:r>
         <w:rPr>
           <w:sz w:val="24"/>
@@ -984,15 +1032,18 @@
     </w:p>
     <w:p>
       <w:pPr>
-        <w:pStyle w:val="Normal"/>
-        <w:jc w:val="left"/>
-        <w:ind w:hanging="432"/>
-        <w:ind w:left="720"/>
-        <w:numPr>
-          <w:ilvl w:val="1"/>
-          <w:numId w:val="1"/>
-        </w:numPr>
-      </w:pPr>
+        <w:jc w:val="left"/>
+        <w:ind w:hanging="432"/>
+        <w:ind w:left="720"/>
+        <w:numPr>
+          <w:ilvl w:val="1"/>
+          <w:numId w:val="11111"/>
+        </w:numPr>
+      </w:pPr>
+      <w:r>
+        <w:rPr/>
+        <w:t xml:space="preserve"/>
+      </w:r>
       <w:r>
         <w:rPr>
           <w:sz w:val="24"/>
@@ -1006,15 +1057,18 @@
     </w:p>
     <w:p>
       <w:pPr>
-        <w:pStyle w:val="Normal"/>
-        <w:jc w:val="left"/>
-        <w:ind w:hanging="432"/>
-        <w:ind w:left="720"/>
-        <w:numPr>
-          <w:ilvl w:val="1"/>
-          <w:numId w:val="1"/>
-        </w:numPr>
-      </w:pPr>
+        <w:jc w:val="left"/>
+        <w:ind w:hanging="432"/>
+        <w:ind w:left="720"/>
+        <w:numPr>
+          <w:ilvl w:val="1"/>
+          <w:numId w:val="11111"/>
+        </w:numPr>
+      </w:pPr>
+      <w:r>
+        <w:rPr/>
+        <w:t xml:space="preserve"/>
+      </w:r>
       <w:r>
         <w:rPr>
           <w:sz w:val="24"/>
@@ -1035,15 +1089,18 @@
     </w:p>
     <w:p>
       <w:pPr>
-        <w:pStyle w:val="Normal"/>
-        <w:jc w:val="left"/>
-        <w:ind w:hanging="432"/>
-        <w:ind w:left="720"/>
-        <w:numPr>
-          <w:ilvl w:val="1"/>
-          <w:numId w:val="1"/>
-        </w:numPr>
-      </w:pPr>
+        <w:jc w:val="left"/>
+        <w:ind w:hanging="432"/>
+        <w:ind w:left="720"/>
+        <w:numPr>
+          <w:ilvl w:val="1"/>
+          <w:numId w:val="11111"/>
+        </w:numPr>
+      </w:pPr>
+      <w:r>
+        <w:rPr/>
+        <w:t xml:space="preserve"/>
+      </w:r>
       <w:r>
         <w:rPr>
           <w:sz w:val="24"/>
@@ -1073,15 +1130,18 @@
     </w:p>
     <w:p>
       <w:pPr>
-        <w:pStyle w:val="Normal"/>
-        <w:jc w:val="left"/>
-        <w:ind w:hanging="432"/>
-        <w:ind w:left="720"/>
-        <w:numPr>
-          <w:ilvl w:val="1"/>
-          <w:numId w:val="1"/>
-        </w:numPr>
-      </w:pPr>
+        <w:jc w:val="left"/>
+        <w:ind w:hanging="432"/>
+        <w:ind w:left="720"/>
+        <w:numPr>
+          <w:ilvl w:val="1"/>
+          <w:numId w:val="11111"/>
+        </w:numPr>
+      </w:pPr>
+      <w:r>
+        <w:rPr/>
+        <w:t xml:space="preserve"/>
+      </w:r>
       <w:r>
         <w:rPr>
           <w:sz w:val="24"/>
@@ -1093,15 +1153,18 @@
     </w:p>
     <w:p>
       <w:pPr>
-        <w:pStyle w:val="Normal"/>
-        <w:jc w:val="left"/>
-        <w:ind w:hanging="432"/>
-        <w:ind w:left="720"/>
-        <w:numPr>
-          <w:ilvl w:val="1"/>
-          <w:numId w:val="1"/>
-        </w:numPr>
-      </w:pPr>
+        <w:jc w:val="left"/>
+        <w:ind w:hanging="432"/>
+        <w:ind w:left="720"/>
+        <w:numPr>
+          <w:ilvl w:val="1"/>
+          <w:numId w:val="11111"/>
+        </w:numPr>
+      </w:pPr>
+      <w:r>
+        <w:rPr/>
+        <w:t xml:space="preserve"/>
+      </w:r>
       <w:r>
         <w:rPr>
           <w:sz w:val="24"/>
@@ -1125,15 +1188,18 @@
     </w:p>
     <w:p>
       <w:pPr>
-        <w:pStyle w:val="Normal"/>
-        <w:jc w:val="left"/>
-        <w:ind w:hanging="432"/>
-        <w:ind w:left="720"/>
-        <w:numPr>
-          <w:ilvl w:val="1"/>
-          <w:numId w:val="1"/>
-        </w:numPr>
-      </w:pPr>
+        <w:jc w:val="left"/>
+        <w:ind w:hanging="432"/>
+        <w:ind w:left="720"/>
+        <w:numPr>
+          <w:ilvl w:val="1"/>
+          <w:numId w:val="11111"/>
+        </w:numPr>
+      </w:pPr>
+      <w:r>
+        <w:rPr/>
+        <w:t xml:space="preserve"/>
+      </w:r>
       <w:r>
         <w:rPr>
           <w:sz w:val="24"/>
@@ -1151,15 +1217,18 @@
     </w:p>
     <w:p>
       <w:pPr>
-        <w:pStyle w:val="Normal"/>
-        <w:jc w:val="left"/>
-        <w:ind w:hanging="432"/>
-        <w:ind w:left="720"/>
-        <w:numPr>
-          <w:ilvl w:val="1"/>
-          <w:numId w:val="1"/>
-        </w:numPr>
-      </w:pPr>
+        <w:jc w:val="left"/>
+        <w:ind w:hanging="432"/>
+        <w:ind w:left="720"/>
+        <w:numPr>
+          <w:ilvl w:val="1"/>
+          <w:numId w:val="11111"/>
+        </w:numPr>
+      </w:pPr>
+      <w:r>
+        <w:rPr/>
+        <w:t xml:space="preserve"/>
+      </w:r>
       <w:r>
         <w:rPr>
           <w:sz w:val="24"/>
@@ -1172,15 +1241,18 @@
     </w:p>
     <w:p>
       <w:pPr>
-        <w:pStyle w:val="Normal"/>
-        <w:jc w:val="left"/>
-        <w:ind w:hanging="432"/>
-        <w:ind w:left="720"/>
-        <w:numPr>
-          <w:ilvl w:val="1"/>
-          <w:numId w:val="1"/>
-        </w:numPr>
-      </w:pPr>
+        <w:jc w:val="left"/>
+        <w:ind w:hanging="432"/>
+        <w:ind w:left="720"/>
+        <w:numPr>
+          <w:ilvl w:val="1"/>
+          <w:numId w:val="11111"/>
+        </w:numPr>
+      </w:pPr>
+      <w:r>
+        <w:rPr/>
+        <w:t xml:space="preserve"/>
+      </w:r>
       <w:r>
         <w:rPr>
           <w:b/>
@@ -1202,15 +1274,18 @@
     </w:p>
     <w:p>
       <w:pPr>
-        <w:pStyle w:val="Normal"/>
-        <w:jc w:val="left"/>
-        <w:ind w:hanging="432"/>
-        <w:ind w:left="720"/>
-        <w:numPr>
-          <w:ilvl w:val="1"/>
-          <w:numId w:val="1"/>
-        </w:numPr>
-      </w:pPr>
+        <w:jc w:val="left"/>
+        <w:ind w:hanging="432"/>
+        <w:ind w:left="720"/>
+        <w:numPr>
+          <w:ilvl w:val="1"/>
+          <w:numId w:val="11111"/>
+        </w:numPr>
+      </w:pPr>
+      <w:r>
+        <w:rPr/>
+        <w:t xml:space="preserve"/>
+      </w:r>
       <w:r>
         <w:rPr>
           <w:sz w:val="24"/>
@@ -1234,15 +1309,18 @@
     </w:p>
     <w:p>
       <w:pPr>
-        <w:pStyle w:val="Normal"/>
-        <w:jc w:val="left"/>
-        <w:ind w:hanging="432"/>
-        <w:ind w:left="720"/>
-        <w:numPr>
-          <w:ilvl w:val="1"/>
-          <w:numId w:val="1"/>
-        </w:numPr>
-      </w:pPr>
+        <w:jc w:val="left"/>
+        <w:ind w:hanging="432"/>
+        <w:ind w:left="720"/>
+        <w:numPr>
+          <w:ilvl w:val="1"/>
+          <w:numId w:val="11111"/>
+        </w:numPr>
+      </w:pPr>
+      <w:r>
+        <w:rPr/>
+        <w:t xml:space="preserve"/>
+      </w:r>
       <w:r>
         <w:rPr>
           <w:sz w:val="24"/>
@@ -1255,15 +1333,18 @@
     </w:p>
     <w:p>
       <w:pPr>
-        <w:pStyle w:val="Normal"/>
-        <w:jc w:val="left"/>
-        <w:ind w:hanging="432"/>
-        <w:ind w:left="720"/>
-        <w:numPr>
-          <w:ilvl w:val="1"/>
-          <w:numId w:val="1"/>
-        </w:numPr>
-      </w:pPr>
+        <w:jc w:val="left"/>
+        <w:ind w:hanging="432"/>
+        <w:ind w:left="720"/>
+        <w:numPr>
+          <w:ilvl w:val="1"/>
+          <w:numId w:val="11111"/>
+        </w:numPr>
+      </w:pPr>
+      <w:r>
+        <w:rPr/>
+        <w:t xml:space="preserve"/>
+      </w:r>
       <w:r>
         <w:rPr>
           <w:sz w:val="24"/>
@@ -1275,15 +1356,18 @@
     </w:p>
     <w:p>
       <w:pPr>
-        <w:pStyle w:val="Normal"/>
-        <w:jc w:val="left"/>
-        <w:ind w:hanging="432"/>
-        <w:ind w:left="720"/>
-        <w:numPr>
-          <w:ilvl w:val="1"/>
-          <w:numId w:val="1"/>
-        </w:numPr>
-      </w:pPr>
+        <w:jc w:val="left"/>
+        <w:ind w:hanging="432"/>
+        <w:ind w:left="720"/>
+        <w:numPr>
+          <w:ilvl w:val="1"/>
+          <w:numId w:val="11111"/>
+        </w:numPr>
+      </w:pPr>
+      <w:r>
+        <w:rPr/>
+        <w:t xml:space="preserve"/>
+      </w:r>
       <w:r>
         <w:rPr>
           <w:sz w:val="24"/>
@@ -1306,15 +1390,18 @@
     </w:p>
     <w:p>
       <w:pPr>
-        <w:pStyle w:val="Normal"/>
-        <w:jc w:val="left"/>
-        <w:ind w:hanging="432"/>
-        <w:ind w:left="720"/>
-        <w:numPr>
-          <w:ilvl w:val="1"/>
-          <w:numId w:val="1"/>
-        </w:numPr>
-      </w:pPr>
+        <w:jc w:val="left"/>
+        <w:ind w:hanging="432"/>
+        <w:ind w:left="720"/>
+        <w:numPr>
+          <w:ilvl w:val="1"/>
+          <w:numId w:val="11111"/>
+        </w:numPr>
+      </w:pPr>
+      <w:r>
+        <w:rPr/>
+        <w:t xml:space="preserve"/>
+      </w:r>
       <w:r>
         <w:rPr>
           <w:sz w:val="24"/>
@@ -1328,15 +1415,7 @@
 3、你不会因为身体的病痛而去看医生。
 4、当你因身体病痛而不得不去看医生时，你总是有人陪伴或者“被人带着”前去。
 5、没有人关心你的身体疾病，他们都太忙于注重你的精神健康问题。
-6、你的医生告诉你：你的所谓的身体疾病都只是存在于脑海里的</w:t>
-      </w:r>
-      <w:r>
-        <w:rPr>
-          <w:sz w:val="24"/>
-          <w:color w:val="000000"/>
-          <w:shd w:fill="ffffff"/>
-        </w:rPr>
-        <w:t xml:space="preserve">（都是精神因素所致的）。</w:t>
+6、你的医生告诉你：你的所谓的身体疾病都只是存在于脑海里的（都是精神因素所致的）。</w:t>
       </w:r>
       <w:r>
         <w:rPr>
@@ -1358,15 +1437,18 @@
     </w:p>
     <w:p>
       <w:pPr>
-        <w:pStyle w:val="Normal"/>
-        <w:jc w:val="left"/>
-        <w:ind w:hanging="432"/>
-        <w:ind w:left="720"/>
-        <w:numPr>
-          <w:ilvl w:val="1"/>
-          <w:numId w:val="1"/>
-        </w:numPr>
-      </w:pPr>
+        <w:jc w:val="left"/>
+        <w:ind w:hanging="432"/>
+        <w:ind w:left="720"/>
+        <w:numPr>
+          <w:ilvl w:val="1"/>
+          <w:numId w:val="11111"/>
+        </w:numPr>
+      </w:pPr>
+      <w:r>
+        <w:rPr/>
+        <w:t xml:space="preserve"/>
+      </w:r>
       <w:r>
         <w:rPr>
           <w:sz w:val="24"/>
@@ -1379,15 +1461,18 @@
     </w:p>
     <w:p>
       <w:pPr>
-        <w:pStyle w:val="Normal"/>
-        <w:jc w:val="left"/>
-        <w:ind w:hanging="432"/>
-        <w:ind w:left="720"/>
-        <w:numPr>
-          <w:ilvl w:val="1"/>
-          <w:numId w:val="1"/>
-        </w:numPr>
-      </w:pPr>
+        <w:jc w:val="left"/>
+        <w:ind w:hanging="432"/>
+        <w:ind w:left="720"/>
+        <w:numPr>
+          <w:ilvl w:val="1"/>
+          <w:numId w:val="11111"/>
+        </w:numPr>
+      </w:pPr>
+      <w:r>
+        <w:rPr/>
+        <w:t xml:space="preserve"/>
+      </w:r>
       <w:r>
         <w:rPr>
           <w:sz w:val="24"/>
@@ -1408,15 +1493,18 @@
     </w:p>
     <w:p>
       <w:pPr>
-        <w:pStyle w:val="Normal"/>
-        <w:jc w:val="left"/>
-        <w:ind w:hanging="432"/>
-        <w:ind w:left="720"/>
-        <w:numPr>
-          <w:ilvl w:val="1"/>
-          <w:numId w:val="1"/>
-        </w:numPr>
-      </w:pPr>
+        <w:jc w:val="left"/>
+        <w:ind w:hanging="432"/>
+        <w:ind w:left="720"/>
+        <w:numPr>
+          <w:ilvl w:val="1"/>
+          <w:numId w:val="11111"/>
+        </w:numPr>
+      </w:pPr>
+      <w:r>
+        <w:rPr/>
+        <w:t xml:space="preserve"/>
+      </w:r>
       <w:r>
         <w:rPr>
           <w:sz w:val="24"/>
@@ -1441,15 +1529,18 @@
     </w:p>
     <w:p>
       <w:pPr>
-        <w:pStyle w:val="Normal"/>
-        <w:jc w:val="left"/>
-        <w:ind w:hanging="432"/>
-        <w:ind w:left="720"/>
-        <w:numPr>
-          <w:ilvl w:val="1"/>
-          <w:numId w:val="1"/>
-        </w:numPr>
-      </w:pPr>
+        <w:jc w:val="left"/>
+        <w:ind w:hanging="432"/>
+        <w:ind w:left="720"/>
+        <w:numPr>
+          <w:ilvl w:val="1"/>
+          <w:numId w:val="11111"/>
+        </w:numPr>
+      </w:pPr>
+      <w:r>
+        <w:rPr/>
+        <w:t xml:space="preserve"/>
+      </w:r>
       <w:r>
         <w:rPr>
           <w:sz w:val="24"/>
@@ -1461,15 +1552,18 @@
     </w:p>
     <w:p>
       <w:pPr>
-        <w:pStyle w:val="Normal"/>
-        <w:jc w:val="left"/>
-        <w:ind w:hanging="432"/>
-        <w:ind w:left="720"/>
-        <w:numPr>
-          <w:ilvl w:val="1"/>
-          <w:numId w:val="1"/>
-        </w:numPr>
-      </w:pPr>
+        <w:jc w:val="left"/>
+        <w:ind w:hanging="432"/>
+        <w:ind w:left="720"/>
+        <w:numPr>
+          <w:ilvl w:val="1"/>
+          <w:numId w:val="11111"/>
+        </w:numPr>
+      </w:pPr>
+      <w:r>
+        <w:rPr/>
+        <w:t xml:space="preserve"/>
+      </w:r>
       <w:r>
         <w:rPr>
           <w:sz w:val="24"/>
@@ -1491,15 +1585,18 @@
     </w:p>
     <w:p>
       <w:pPr>
-        <w:pStyle w:val="Normal"/>
-        <w:jc w:val="left"/>
-        <w:ind w:hanging="432"/>
-        <w:ind w:left="720"/>
-        <w:numPr>
-          <w:ilvl w:val="1"/>
-          <w:numId w:val="1"/>
-        </w:numPr>
-      </w:pPr>
+        <w:jc w:val="left"/>
+        <w:ind w:hanging="432"/>
+        <w:ind w:left="720"/>
+        <w:numPr>
+          <w:ilvl w:val="1"/>
+          <w:numId w:val="11111"/>
+        </w:numPr>
+      </w:pPr>
+      <w:r>
+        <w:rPr/>
+        <w:t xml:space="preserve"/>
+      </w:r>
       <w:r>
         <w:rPr>
           <w:sz w:val="24"/>
@@ -1512,15 +1609,18 @@
     </w:p>
     <w:p>
       <w:pPr>
-        <w:pStyle w:val="Normal"/>
-        <w:jc w:val="left"/>
-        <w:ind w:hanging="432"/>
-        <w:ind w:left="720"/>
-        <w:numPr>
-          <w:ilvl w:val="1"/>
-          <w:numId w:val="1"/>
-        </w:numPr>
-      </w:pPr>
+        <w:jc w:val="left"/>
+        <w:ind w:hanging="432"/>
+        <w:ind w:left="720"/>
+        <w:numPr>
+          <w:ilvl w:val="1"/>
+          <w:numId w:val="11111"/>
+        </w:numPr>
+      </w:pPr>
+      <w:r>
+        <w:rPr/>
+        <w:t xml:space="preserve"/>
+      </w:r>
       <w:r>
         <w:rPr>
           <w:sz w:val="27"/>
@@ -1532,15 +1632,18 @@
     </w:p>
     <w:p>
       <w:pPr>
-        <w:pStyle w:val="Normal"/>
-        <w:jc w:val="left"/>
-        <w:ind w:hanging="432"/>
-        <w:ind w:left="720"/>
-        <w:numPr>
-          <w:ilvl w:val="1"/>
-          <w:numId w:val="1"/>
-        </w:numPr>
-      </w:pPr>
+        <w:jc w:val="left"/>
+        <w:ind w:hanging="432"/>
+        <w:ind w:left="720"/>
+        <w:numPr>
+          <w:ilvl w:val="1"/>
+          <w:numId w:val="11111"/>
+        </w:numPr>
+      </w:pPr>
+      <w:r>
+        <w:rPr/>
+        <w:t xml:space="preserve"/>
+      </w:r>
       <w:r>
         <w:rPr>
           <w:sz w:val="24"/>
@@ -1560,15 +1663,18 @@
     </w:p>
     <w:p>
       <w:pPr>
-        <w:pStyle w:val="Normal"/>
-        <w:jc w:val="left"/>
-        <w:ind w:hanging="432"/>
-        <w:ind w:left="720"/>
-        <w:numPr>
-          <w:ilvl w:val="1"/>
-          <w:numId w:val="1"/>
-        </w:numPr>
-      </w:pPr>
+        <w:jc w:val="left"/>
+        <w:ind w:hanging="432"/>
+        <w:ind w:left="720"/>
+        <w:numPr>
+          <w:ilvl w:val="1"/>
+          <w:numId w:val="11111"/>
+        </w:numPr>
+      </w:pPr>
+      <w:r>
+        <w:rPr/>
+        <w:t xml:space="preserve"/>
+      </w:r>
       <w:r>
         <w:rPr>
           <w:sz w:val="24"/>
@@ -1581,15 +1687,18 @@
     </w:p>
     <w:p>
       <w:pPr>
-        <w:pStyle w:val="Normal"/>
-        <w:jc w:val="left"/>
-        <w:ind w:hanging="432"/>
-        <w:ind w:left="720"/>
-        <w:numPr>
-          <w:ilvl w:val="1"/>
-          <w:numId w:val="1"/>
-        </w:numPr>
-      </w:pPr>
+        <w:jc w:val="left"/>
+        <w:ind w:hanging="432"/>
+        <w:ind w:left="720"/>
+        <w:numPr>
+          <w:ilvl w:val="1"/>
+          <w:numId w:val="11111"/>
+        </w:numPr>
+      </w:pPr>
+      <w:r>
+        <w:rPr/>
+        <w:t xml:space="preserve"/>
+      </w:r>
       <w:r>
         <w:rPr>
           <w:sz w:val="24"/>
@@ -1605,15 +1714,18 @@
     </w:p>
     <w:p>
       <w:pPr>
-        <w:pStyle w:val="Normal"/>
-        <w:jc w:val="left"/>
-        <w:ind w:hanging="432"/>
-        <w:ind w:left="720"/>
-        <w:numPr>
-          <w:ilvl w:val="1"/>
-          <w:numId w:val="1"/>
-        </w:numPr>
-      </w:pPr>
+        <w:jc w:val="left"/>
+        <w:ind w:hanging="432"/>
+        <w:ind w:left="720"/>
+        <w:numPr>
+          <w:ilvl w:val="1"/>
+          <w:numId w:val="11111"/>
+        </w:numPr>
+      </w:pPr>
+      <w:r>
+        <w:rPr/>
+        <w:t xml:space="preserve"/>
+      </w:r>
       <w:r>
         <w:rPr>
           <w:sz w:val="24"/>
@@ -1623,15 +1735,18 @@
     </w:p>
     <w:p>
       <w:pPr>
-        <w:pStyle w:val="Normal"/>
-        <w:jc w:val="left"/>
-        <w:ind w:hanging="432"/>
-        <w:ind w:left="720"/>
-        <w:numPr>
-          <w:ilvl w:val="1"/>
-          <w:numId w:val="1"/>
-        </w:numPr>
-      </w:pPr>
+        <w:jc w:val="left"/>
+        <w:ind w:hanging="432"/>
+        <w:ind w:left="720"/>
+        <w:numPr>
+          <w:ilvl w:val="1"/>
+          <w:numId w:val="11111"/>
+        </w:numPr>
+      </w:pPr>
+      <w:r>
+        <w:rPr/>
+        <w:t xml:space="preserve"/>
+      </w:r>
       <w:r>
         <w:rPr>
           <w:sz w:val="24"/>
@@ -1650,15 +1765,18 @@
     </w:p>
     <w:p>
       <w:pPr>
-        <w:pStyle w:val="Normal"/>
-        <w:jc w:val="left"/>
-        <w:ind w:hanging="432"/>
-        <w:ind w:left="720"/>
-        <w:numPr>
-          <w:ilvl w:val="1"/>
-          <w:numId w:val="1"/>
-        </w:numPr>
-      </w:pPr>
+        <w:jc w:val="left"/>
+        <w:ind w:hanging="432"/>
+        <w:ind w:left="720"/>
+        <w:numPr>
+          <w:ilvl w:val="1"/>
+          <w:numId w:val="11111"/>
+        </w:numPr>
+      </w:pPr>
+      <w:r>
+        <w:rPr/>
+        <w:t xml:space="preserve"/>
+      </w:r>
       <w:r>
         <w:rPr>
           <w:sz w:val="24"/>
@@ -1671,15 +1789,18 @@
     </w:p>
     <w:p>
       <w:pPr>
-        <w:pStyle w:val="Normal"/>
-        <w:jc w:val="left"/>
-        <w:ind w:hanging="432"/>
-        <w:ind w:left="720"/>
-        <w:numPr>
-          <w:ilvl w:val="1"/>
-          <w:numId w:val="1"/>
-        </w:numPr>
-      </w:pPr>
+        <w:jc w:val="left"/>
+        <w:ind w:hanging="432"/>
+        <w:ind w:left="720"/>
+        <w:numPr>
+          <w:ilvl w:val="1"/>
+          <w:numId w:val="11111"/>
+        </w:numPr>
+      </w:pPr>
+      <w:r>
+        <w:rPr/>
+        <w:t xml:space="preserve"/>
+      </w:r>
       <w:r>
         <w:rPr>
           <w:sz w:val="27"/>
@@ -1691,15 +1812,18 @@
     </w:p>
     <w:p>
       <w:pPr>
-        <w:pStyle w:val="Normal"/>
-        <w:jc w:val="left"/>
-        <w:ind w:hanging="432"/>
-        <w:ind w:left="720"/>
-        <w:numPr>
-          <w:ilvl w:val="1"/>
-          <w:numId w:val="1"/>
-        </w:numPr>
-      </w:pPr>
+        <w:jc w:val="left"/>
+        <w:ind w:hanging="432"/>
+        <w:ind w:left="720"/>
+        <w:numPr>
+          <w:ilvl w:val="1"/>
+          <w:numId w:val="11111"/>
+        </w:numPr>
+      </w:pPr>
+      <w:r>
+        <w:rPr/>
+        <w:t xml:space="preserve"/>
+      </w:r>
       <w:r>
         <w:rPr>
           <w:sz w:val="24"/>
@@ -1717,15 +1841,18 @@
     </w:p>
     <w:p>
       <w:pPr>
-        <w:pStyle w:val="Normal"/>
-        <w:jc w:val="left"/>
-        <w:ind w:hanging="432"/>
-        <w:ind w:left="720"/>
-        <w:numPr>
-          <w:ilvl w:val="1"/>
-          <w:numId w:val="1"/>
-        </w:numPr>
-      </w:pPr>
+        <w:jc w:val="left"/>
+        <w:ind w:hanging="432"/>
+        <w:ind w:left="720"/>
+        <w:numPr>
+          <w:ilvl w:val="1"/>
+          <w:numId w:val="11111"/>
+        </w:numPr>
+      </w:pPr>
+      <w:r>
+        <w:rPr/>
+        <w:t xml:space="preserve"/>
+      </w:r>
       <w:r>
         <w:rPr>
           <w:sz w:val="24"/>
@@ -1738,15 +1865,18 @@
     </w:p>
     <w:p>
       <w:pPr>
-        <w:pStyle w:val="Normal"/>
-        <w:jc w:val="left"/>
-        <w:ind w:hanging="432"/>
-        <w:ind w:left="720"/>
-        <w:numPr>
-          <w:ilvl w:val="1"/>
-          <w:numId w:val="1"/>
-        </w:numPr>
-      </w:pPr>
+        <w:jc w:val="left"/>
+        <w:ind w:hanging="432"/>
+        <w:ind w:left="720"/>
+        <w:numPr>
+          <w:ilvl w:val="1"/>
+          <w:numId w:val="11111"/>
+        </w:numPr>
+      </w:pPr>
+      <w:r>
+        <w:rPr/>
+        <w:t xml:space="preserve"/>
+      </w:r>
       <w:r>
         <w:rPr>
           <w:sz w:val="27"/>
@@ -1758,15 +1888,18 @@
     </w:p>
     <w:p>
       <w:pPr>
-        <w:pStyle w:val="Normal"/>
-        <w:jc w:val="left"/>
-        <w:ind w:hanging="432"/>
-        <w:ind w:left="720"/>
-        <w:numPr>
-          <w:ilvl w:val="1"/>
-          <w:numId w:val="1"/>
-        </w:numPr>
-      </w:pPr>
+        <w:jc w:val="left"/>
+        <w:ind w:hanging="432"/>
+        <w:ind w:left="720"/>
+        <w:numPr>
+          <w:ilvl w:val="1"/>
+          <w:numId w:val="11111"/>
+        </w:numPr>
+      </w:pPr>
+      <w:r>
+        <w:rPr/>
+        <w:t xml:space="preserve"/>
+      </w:r>
       <w:r>
         <w:rPr>
           <w:sz w:val="24"/>
@@ -1779,15 +1912,18 @@
     </w:p>
     <w:p>
       <w:pPr>
-        <w:pStyle w:val="Normal"/>
-        <w:jc w:val="left"/>
-        <w:ind w:hanging="432"/>
-        <w:ind w:left="720"/>
-        <w:numPr>
-          <w:ilvl w:val="1"/>
-          <w:numId w:val="1"/>
-        </w:numPr>
-      </w:pPr>
+        <w:jc w:val="left"/>
+        <w:ind w:hanging="432"/>
+        <w:ind w:left="720"/>
+        <w:numPr>
+          <w:ilvl w:val="1"/>
+          <w:numId w:val="11111"/>
+        </w:numPr>
+      </w:pPr>
+      <w:r>
+        <w:rPr/>
+        <w:t xml:space="preserve"/>
+      </w:r>
       <w:r>
         <w:rPr>
           <w:sz w:val="24"/>
@@ -1799,15 +1935,18 @@
     </w:p>
     <w:p>
       <w:pPr>
-        <w:pStyle w:val="Normal"/>
-        <w:jc w:val="left"/>
-        <w:ind w:hanging="432"/>
-        <w:ind w:left="720"/>
-        <w:numPr>
-          <w:ilvl w:val="1"/>
-          <w:numId w:val="1"/>
-        </w:numPr>
-      </w:pPr>
+        <w:jc w:val="left"/>
+        <w:ind w:hanging="432"/>
+        <w:ind w:left="720"/>
+        <w:numPr>
+          <w:ilvl w:val="1"/>
+          <w:numId w:val="11111"/>
+        </w:numPr>
+      </w:pPr>
+      <w:r>
+        <w:rPr/>
+        <w:t xml:space="preserve"/>
+      </w:r>
       <w:r>
         <w:rPr>
           <w:b/>
@@ -1844,15 +1983,18 @@
     </w:p>
     <w:p>
       <w:pPr>
-        <w:pStyle w:val="Normal"/>
-        <w:jc w:val="left"/>
-        <w:ind w:hanging="432"/>
-        <w:ind w:left="720"/>
-        <w:numPr>
-          <w:ilvl w:val="1"/>
-          <w:numId w:val="1"/>
-        </w:numPr>
-      </w:pPr>
+        <w:jc w:val="left"/>
+        <w:ind w:hanging="432"/>
+        <w:ind w:left="720"/>
+        <w:numPr>
+          <w:ilvl w:val="1"/>
+          <w:numId w:val="11111"/>
+        </w:numPr>
+      </w:pPr>
+      <w:r>
+        <w:rPr/>
+        <w:t xml:space="preserve"/>
+      </w:r>
       <w:r>
         <w:rPr>
           <w:sz w:val="24"/>
@@ -1876,15 +2018,18 @@
     </w:p>
     <w:p>
       <w:pPr>
-        <w:pStyle w:val="Normal"/>
-        <w:jc w:val="left"/>
-        <w:ind w:hanging="432"/>
-        <w:ind w:left="720"/>
-        <w:numPr>
-          <w:ilvl w:val="1"/>
-          <w:numId w:val="1"/>
-        </w:numPr>
-      </w:pPr>
+        <w:jc w:val="left"/>
+        <w:ind w:hanging="432"/>
+        <w:ind w:left="720"/>
+        <w:numPr>
+          <w:ilvl w:val="1"/>
+          <w:numId w:val="11111"/>
+        </w:numPr>
+      </w:pPr>
+      <w:r>
+        <w:rPr/>
+        <w:t xml:space="preserve"/>
+      </w:r>
       <w:r>
         <w:rPr>
           <w:sz w:val="24"/>
@@ -1900,15 +2045,18 @@
     </w:p>
     <w:p>
       <w:pPr>
-        <w:pStyle w:val="Normal"/>
-        <w:jc w:val="left"/>
-        <w:ind w:hanging="432"/>
-        <w:ind w:left="720"/>
-        <w:numPr>
-          <w:ilvl w:val="1"/>
-          <w:numId w:val="1"/>
-        </w:numPr>
-      </w:pPr>
+        <w:jc w:val="left"/>
+        <w:ind w:hanging="432"/>
+        <w:ind w:left="720"/>
+        <w:numPr>
+          <w:ilvl w:val="1"/>
+          <w:numId w:val="11111"/>
+        </w:numPr>
+      </w:pPr>
+      <w:r>
+        <w:rPr/>
+        <w:t xml:space="preserve"/>
+      </w:r>
       <w:r>
         <w:rPr>
           <w:sz w:val="24"/>
@@ -1921,15 +2069,18 @@
     </w:p>
     <w:p>
       <w:pPr>
-        <w:pStyle w:val="Normal"/>
-        <w:jc w:val="left"/>
-        <w:ind w:hanging="432"/>
-        <w:ind w:left="720"/>
-        <w:numPr>
-          <w:ilvl w:val="1"/>
-          <w:numId w:val="1"/>
-        </w:numPr>
-      </w:pPr>
+        <w:jc w:val="left"/>
+        <w:ind w:hanging="432"/>
+        <w:ind w:left="720"/>
+        <w:numPr>
+          <w:ilvl w:val="1"/>
+          <w:numId w:val="11111"/>
+        </w:numPr>
+      </w:pPr>
+      <w:r>
+        <w:rPr/>
+        <w:t xml:space="preserve"/>
+      </w:r>
       <w:r>
         <w:rPr>
           <w:b/>
@@ -1942,15 +2093,18 @@
     </w:p>
     <w:p>
       <w:pPr>
-        <w:pStyle w:val="Normal"/>
-        <w:jc w:val="left"/>
-        <w:ind w:hanging="432"/>
-        <w:ind w:left="720"/>
-        <w:numPr>
-          <w:ilvl w:val="1"/>
-          <w:numId w:val="1"/>
-        </w:numPr>
-      </w:pPr>
+        <w:jc w:val="left"/>
+        <w:ind w:hanging="432"/>
+        <w:ind w:left="720"/>
+        <w:numPr>
+          <w:ilvl w:val="1"/>
+          <w:numId w:val="11111"/>
+        </w:numPr>
+      </w:pPr>
+      <w:r>
+        <w:rPr/>
+        <w:t xml:space="preserve"/>
+      </w:r>
       <w:r>
         <w:rPr>
           <w:sz w:val="24"/>
@@ -1962,15 +2116,18 @@
     </w:p>
     <w:p>
       <w:pPr>
-        <w:pStyle w:val="Normal"/>
-        <w:jc w:val="left"/>
-        <w:ind w:hanging="432"/>
-        <w:ind w:left="720"/>
-        <w:numPr>
-          <w:ilvl w:val="1"/>
-          <w:numId w:val="1"/>
-        </w:numPr>
-      </w:pPr>
+        <w:jc w:val="left"/>
+        <w:ind w:hanging="432"/>
+        <w:ind w:left="720"/>
+        <w:numPr>
+          <w:ilvl w:val="1"/>
+          <w:numId w:val="11111"/>
+        </w:numPr>
+      </w:pPr>
+      <w:r>
+        <w:rPr/>
+        <w:t xml:space="preserve"/>
+      </w:r>
       <w:r>
         <w:rPr>
           <w:sz w:val="24"/>
@@ -1986,15 +2143,18 @@
     </w:p>
     <w:p>
       <w:pPr>
-        <w:pStyle w:val="Normal"/>
-        <w:jc w:val="left"/>
-        <w:ind w:hanging="432"/>
-        <w:ind w:left="720"/>
-        <w:numPr>
-          <w:ilvl w:val="1"/>
-          <w:numId w:val="1"/>
-        </w:numPr>
-      </w:pPr>
+        <w:jc w:val="left"/>
+        <w:ind w:hanging="432"/>
+        <w:ind w:left="720"/>
+        <w:numPr>
+          <w:ilvl w:val="1"/>
+          <w:numId w:val="11111"/>
+        </w:numPr>
+      </w:pPr>
+      <w:r>
+        <w:rPr/>
+        <w:t xml:space="preserve"/>
+      </w:r>
       <w:r>
         <w:rPr>
           <w:sz w:val="24"/>
@@ -2006,15 +2166,18 @@
     </w:p>
     <w:p>
       <w:pPr>
-        <w:pStyle w:val="Normal"/>
-        <w:jc w:val="left"/>
-        <w:ind w:hanging="432"/>
-        <w:ind w:left="720"/>
-        <w:numPr>
-          <w:ilvl w:val="1"/>
-          <w:numId w:val="1"/>
-        </w:numPr>
-      </w:pPr>
+        <w:jc w:val="left"/>
+        <w:ind w:hanging="432"/>
+        <w:ind w:left="720"/>
+        <w:numPr>
+          <w:ilvl w:val="1"/>
+          <w:numId w:val="11111"/>
+        </w:numPr>
+      </w:pPr>
+      <w:r>
+        <w:rPr/>
+        <w:t xml:space="preserve"/>
+      </w:r>
       <w:r>
         <w:rPr>
           <w:sz w:val="24"/>
@@ -2035,15 +2198,18 @@
     </w:p>
     <w:p>
       <w:pPr>
-        <w:pStyle w:val="Normal"/>
-        <w:jc w:val="left"/>
-        <w:ind w:hanging="432"/>
-        <w:ind w:left="720"/>
-        <w:numPr>
-          <w:ilvl w:val="1"/>
-          <w:numId w:val="1"/>
-        </w:numPr>
-      </w:pPr>
+        <w:jc w:val="left"/>
+        <w:ind w:hanging="432"/>
+        <w:ind w:left="720"/>
+        <w:numPr>
+          <w:ilvl w:val="1"/>
+          <w:numId w:val="11111"/>
+        </w:numPr>
+      </w:pPr>
+      <w:r>
+        <w:rPr/>
+        <w:t xml:space="preserve"/>
+      </w:r>
       <w:r>
         <w:rPr>
           <w:sz w:val="24"/>
@@ -2084,15 +2250,18 @@
     </w:p>
     <w:p>
       <w:pPr>
-        <w:pStyle w:val="Normal"/>
-        <w:jc w:val="left"/>
-        <w:ind w:hanging="432"/>
-        <w:ind w:left="720"/>
-        <w:numPr>
-          <w:ilvl w:val="1"/>
-          <w:numId w:val="1"/>
-        </w:numPr>
-      </w:pPr>
+        <w:jc w:val="left"/>
+        <w:ind w:hanging="432"/>
+        <w:ind w:left="720"/>
+        <w:numPr>
+          <w:ilvl w:val="1"/>
+          <w:numId w:val="11111"/>
+        </w:numPr>
+      </w:pPr>
+      <w:r>
+        <w:rPr/>
+        <w:t xml:space="preserve"/>
+      </w:r>
       <w:r>
         <w:rPr>
           <w:sz w:val="24"/>
@@ -2113,15 +2282,18 @@
     </w:p>
     <w:p>
       <w:pPr>
-        <w:pStyle w:val="Normal"/>
-        <w:jc w:val="left"/>
-        <w:ind w:hanging="432"/>
-        <w:ind w:left="720"/>
-        <w:numPr>
-          <w:ilvl w:val="1"/>
-          <w:numId w:val="1"/>
-        </w:numPr>
-      </w:pPr>
+        <w:jc w:val="left"/>
+        <w:ind w:hanging="432"/>
+        <w:ind w:left="720"/>
+        <w:numPr>
+          <w:ilvl w:val="1"/>
+          <w:numId w:val="11111"/>
+        </w:numPr>
+      </w:pPr>
+      <w:r>
+        <w:rPr/>
+        <w:t xml:space="preserve"/>
+      </w:r>
       <w:r>
         <w:rPr>
           <w:sz w:val="24"/>
@@ -2140,15 +2312,18 @@
     </w:p>
     <w:p>
       <w:pPr>
-        <w:pStyle w:val="Normal"/>
-        <w:jc w:val="left"/>
-        <w:ind w:hanging="432"/>
-        <w:ind w:left="720"/>
-        <w:numPr>
-          <w:ilvl w:val="1"/>
-          <w:numId w:val="1"/>
-        </w:numPr>
-      </w:pPr>
+        <w:jc w:val="left"/>
+        <w:ind w:hanging="432"/>
+        <w:ind w:left="720"/>
+        <w:numPr>
+          <w:ilvl w:val="1"/>
+          <w:numId w:val="11111"/>
+        </w:numPr>
+      </w:pPr>
+      <w:r>
+        <w:rPr/>
+        <w:t xml:space="preserve"/>
+      </w:r>
       <w:r>
         <w:rPr>
           <w:sz w:val="24"/>
@@ -2167,15 +2342,18 @@
     </w:p>
     <w:p>
       <w:pPr>
-        <w:pStyle w:val="Normal"/>
-        <w:jc w:val="left"/>
-        <w:ind w:hanging="432"/>
-        <w:ind w:left="720"/>
-        <w:numPr>
-          <w:ilvl w:val="1"/>
-          <w:numId w:val="1"/>
-        </w:numPr>
-      </w:pPr>
+        <w:jc w:val="left"/>
+        <w:ind w:hanging="432"/>
+        <w:ind w:left="720"/>
+        <w:numPr>
+          <w:ilvl w:val="1"/>
+          <w:numId w:val="11111"/>
+        </w:numPr>
+      </w:pPr>
+      <w:r>
+        <w:rPr/>
+        <w:t xml:space="preserve"/>
+      </w:r>
       <w:r>
         <w:rPr>
           <w:sz w:val="24"/>
@@ -2207,15 +2385,18 @@
     </w:p>
     <w:p>
       <w:pPr>
-        <w:pStyle w:val="Normal"/>
-        <w:jc w:val="left"/>
-        <w:ind w:hanging="432"/>
-        <w:ind w:left="720"/>
-        <w:numPr>
-          <w:ilvl w:val="1"/>
-          <w:numId w:val="1"/>
-        </w:numPr>
-      </w:pPr>
+        <w:jc w:val="left"/>
+        <w:ind w:hanging="432"/>
+        <w:ind w:left="720"/>
+        <w:numPr>
+          <w:ilvl w:val="1"/>
+          <w:numId w:val="11111"/>
+        </w:numPr>
+      </w:pPr>
+      <w:r>
+        <w:rPr/>
+        <w:t xml:space="preserve"/>
+      </w:r>
       <w:r>
         <w:rPr>
           <w:sz w:val="24"/>
@@ -2232,15 +2413,18 @@
     </w:p>
     <w:p>
       <w:pPr>
-        <w:pStyle w:val="Normal"/>
-        <w:jc w:val="left"/>
-        <w:ind w:hanging="432"/>
-        <w:ind w:left="720"/>
-        <w:numPr>
-          <w:ilvl w:val="1"/>
-          <w:numId w:val="1"/>
-        </w:numPr>
-      </w:pPr>
+        <w:jc w:val="left"/>
+        <w:ind w:hanging="432"/>
+        <w:ind w:left="720"/>
+        <w:numPr>
+          <w:ilvl w:val="1"/>
+          <w:numId w:val="11111"/>
+        </w:numPr>
+      </w:pPr>
+      <w:r>
+        <w:rPr/>
+        <w:t xml:space="preserve"/>
+      </w:r>
       <w:r>
         <w:rPr>
           <w:sz w:val="24"/>
@@ -2259,15 +2443,18 @@
     </w:p>
     <w:p>
       <w:pPr>
-        <w:pStyle w:val="Normal"/>
-        <w:jc w:val="left"/>
-        <w:ind w:hanging="432"/>
-        <w:ind w:left="720"/>
-        <w:numPr>
-          <w:ilvl w:val="1"/>
-          <w:numId w:val="1"/>
-        </w:numPr>
-      </w:pPr>
+        <w:jc w:val="left"/>
+        <w:ind w:hanging="432"/>
+        <w:ind w:left="720"/>
+        <w:numPr>
+          <w:ilvl w:val="1"/>
+          <w:numId w:val="11111"/>
+        </w:numPr>
+      </w:pPr>
+      <w:r>
+        <w:rPr/>
+        <w:t xml:space="preserve"/>
+      </w:r>
       <w:r>
         <w:rPr>
           <w:sz w:val="24"/>
@@ -2280,15 +2467,18 @@
     </w:p>
     <w:p>
       <w:pPr>
-        <w:pStyle w:val="Normal"/>
-        <w:jc w:val="left"/>
-        <w:ind w:hanging="432"/>
-        <w:ind w:left="720"/>
-        <w:numPr>
-          <w:ilvl w:val="1"/>
-          <w:numId w:val="1"/>
-        </w:numPr>
-      </w:pPr>
+        <w:jc w:val="left"/>
+        <w:ind w:hanging="432"/>
+        <w:ind w:left="720"/>
+        <w:numPr>
+          <w:ilvl w:val="1"/>
+          <w:numId w:val="11111"/>
+        </w:numPr>
+      </w:pPr>
+      <w:r>
+        <w:rPr/>
+        <w:t xml:space="preserve"/>
+      </w:r>
       <w:r>
         <w:rPr>
           <w:sz w:val="24"/>
@@ -2300,15 +2490,18 @@
     </w:p>
     <w:p>
       <w:pPr>
-        <w:pStyle w:val="Normal"/>
-        <w:jc w:val="left"/>
-        <w:ind w:hanging="432"/>
-        <w:ind w:left="720"/>
-        <w:numPr>
-          <w:ilvl w:val="1"/>
-          <w:numId w:val="1"/>
-        </w:numPr>
-      </w:pPr>
+        <w:jc w:val="left"/>
+        <w:ind w:hanging="432"/>
+        <w:ind w:left="720"/>
+        <w:numPr>
+          <w:ilvl w:val="1"/>
+          <w:numId w:val="11111"/>
+        </w:numPr>
+      </w:pPr>
+      <w:r>
+        <w:rPr/>
+        <w:t xml:space="preserve"/>
+      </w:r>
       <w:r>
         <w:rPr>
           <w:sz w:val="24"/>
@@ -2321,15 +2514,18 @@
     </w:p>
     <w:p>
       <w:pPr>
-        <w:pStyle w:val="Normal"/>
-        <w:jc w:val="left"/>
-        <w:ind w:hanging="432"/>
-        <w:ind w:left="720"/>
-        <w:numPr>
-          <w:ilvl w:val="1"/>
-          <w:numId w:val="1"/>
-        </w:numPr>
-      </w:pPr>
+        <w:jc w:val="left"/>
+        <w:ind w:hanging="432"/>
+        <w:ind w:left="720"/>
+        <w:numPr>
+          <w:ilvl w:val="1"/>
+          <w:numId w:val="11111"/>
+        </w:numPr>
+      </w:pPr>
+      <w:r>
+        <w:rPr/>
+        <w:t xml:space="preserve"/>
+      </w:r>
       <w:r>
         <w:rPr>
           <w:sz w:val="24"/>
@@ -2341,15 +2537,18 @@
     </w:p>
     <w:p>
       <w:pPr>
-        <w:pStyle w:val="Normal"/>
-        <w:jc w:val="left"/>
-        <w:ind w:hanging="432"/>
-        <w:ind w:left="720"/>
-        <w:numPr>
-          <w:ilvl w:val="1"/>
-          <w:numId w:val="1"/>
-        </w:numPr>
-      </w:pPr>
+        <w:jc w:val="left"/>
+        <w:ind w:hanging="432"/>
+        <w:ind w:left="720"/>
+        <w:numPr>
+          <w:ilvl w:val="1"/>
+          <w:numId w:val="11111"/>
+        </w:numPr>
+      </w:pPr>
+      <w:r>
+        <w:rPr/>
+        <w:t xml:space="preserve"/>
+      </w:r>
       <w:r>
         <w:rPr>
           <w:sz w:val="24"/>
@@ -2359,15 +2558,18 @@
     </w:p>
     <w:p>
       <w:pPr>
-        <w:pStyle w:val="Normal"/>
-        <w:jc w:val="left"/>
-        <w:ind w:hanging="432"/>
-        <w:ind w:left="720"/>
-        <w:numPr>
-          <w:ilvl w:val="1"/>
-          <w:numId w:val="1"/>
-        </w:numPr>
-      </w:pPr>
+        <w:jc w:val="left"/>
+        <w:ind w:hanging="432"/>
+        <w:ind w:left="720"/>
+        <w:numPr>
+          <w:ilvl w:val="1"/>
+          <w:numId w:val="11111"/>
+        </w:numPr>
+      </w:pPr>
+      <w:r>
+        <w:rPr/>
+        <w:t xml:space="preserve"/>
+      </w:r>
       <w:r>
         <w:rPr>
           <w:sz w:val="24"/>
@@ -2379,15 +2581,18 @@
     </w:p>
     <w:p>
       <w:pPr>
-        <w:pStyle w:val="Normal"/>
-        <w:jc w:val="left"/>
-        <w:ind w:hanging="432"/>
-        <w:ind w:left="720"/>
-        <w:numPr>
-          <w:ilvl w:val="1"/>
-          <w:numId w:val="1"/>
-        </w:numPr>
-      </w:pPr>
+        <w:jc w:val="left"/>
+        <w:ind w:hanging="432"/>
+        <w:ind w:left="720"/>
+        <w:numPr>
+          <w:ilvl w:val="1"/>
+          <w:numId w:val="11111"/>
+        </w:numPr>
+      </w:pPr>
+      <w:r>
+        <w:rPr/>
+        <w:t xml:space="preserve"/>
+      </w:r>
       <w:r>
         <w:rPr>
           <w:sz w:val="24"/>
@@ -2400,15 +2605,18 @@
     </w:p>
     <w:p>
       <w:pPr>
-        <w:pStyle w:val="Normal"/>
-        <w:jc w:val="left"/>
-        <w:ind w:hanging="432"/>
-        <w:ind w:left="720"/>
-        <w:numPr>
-          <w:ilvl w:val="1"/>
-          <w:numId w:val="1"/>
-        </w:numPr>
-      </w:pPr>
+        <w:jc w:val="left"/>
+        <w:ind w:hanging="432"/>
+        <w:ind w:left="720"/>
+        <w:numPr>
+          <w:ilvl w:val="1"/>
+          <w:numId w:val="11111"/>
+        </w:numPr>
+      </w:pPr>
+      <w:r>
+        <w:rPr/>
+        <w:t xml:space="preserve"/>
+      </w:r>
       <w:r>
         <w:rPr>
           <w:sz w:val="24"/>
@@ -2420,37 +2628,33 @@
     </w:p>
     <w:p>
       <w:pPr>
-        <w:pStyle w:val="Normal"/>
-        <w:jc w:val="left"/>
-        <w:ind w:hanging="432"/>
-        <w:ind w:left="720"/>
-        <w:numPr>
-          <w:ilvl w:val="1"/>
-          <w:numId w:val="1"/>
-        </w:numPr>
-      </w:pPr>
-      <w:r>
-        <w:rPr>
-          <w:lang w:val="en-US"/>
-          <w:rFonts w:ascii="Times New Roman" w:cs="Times New Roman" w:hAnsi="Times New Roman"/>
-          <w:sz w:val="24"/>
-          <w:color w:val="000000"/>
-          <w:shd w:fill="ffffff"/>
-        </w:rPr>
-        <w:t xml:space="preserve"/>
-      </w:r>
-    </w:p>
-    <w:p>
-      <w:pPr>
-        <w:pStyle w:val="Normal"/>
-        <w:jc w:val="left"/>
-        <w:ind w:hanging="432"/>
-        <w:ind w:left="720"/>
-        <w:numPr>
-          <w:ilvl w:val="1"/>
-          <w:numId w:val="1"/>
-        </w:numPr>
-      </w:pPr>
+        <w:jc w:val="left"/>
+        <w:ind w:hanging="432"/>
+        <w:ind w:left="720"/>
+        <w:numPr>
+          <w:ilvl w:val="1"/>
+          <w:numId w:val="11111"/>
+        </w:numPr>
+      </w:pPr>
+      <w:r>
+        <w:rPr/>
+        <w:t xml:space="preserve"/>
+      </w:r>
+    </w:p>
+    <w:p>
+      <w:pPr>
+        <w:jc w:val="left"/>
+        <w:ind w:hanging="432"/>
+        <w:ind w:left="720"/>
+        <w:numPr>
+          <w:ilvl w:val="1"/>
+          <w:numId w:val="11111"/>
+        </w:numPr>
+      </w:pPr>
+      <w:r>
+        <w:rPr/>
+        <w:t xml:space="preserve"/>
+      </w:r>
       <w:r>
         <w:rPr>
           <w:sz w:val="24"/>
@@ -2462,15 +2666,18 @@
     </w:p>
     <w:p>
       <w:pPr>
-        <w:pStyle w:val="Normal"/>
-        <w:jc w:val="left"/>
-        <w:ind w:hanging="432"/>
-        <w:ind w:left="720"/>
-        <w:numPr>
-          <w:ilvl w:val="1"/>
-          <w:numId w:val="1"/>
-        </w:numPr>
-      </w:pPr>
+        <w:jc w:val="left"/>
+        <w:ind w:hanging="432"/>
+        <w:ind w:left="720"/>
+        <w:numPr>
+          <w:ilvl w:val="1"/>
+          <w:numId w:val="11111"/>
+        </w:numPr>
+      </w:pPr>
+      <w:r>
+        <w:rPr/>
+        <w:t xml:space="preserve"/>
+      </w:r>
       <w:r>
         <w:rPr>
           <w:sz w:val="24"/>
@@ -2489,15 +2696,18 @@
     </w:p>
     <w:p>
       <w:pPr>
-        <w:pStyle w:val="Normal"/>
-        <w:jc w:val="left"/>
-        <w:ind w:hanging="432"/>
-        <w:ind w:left="720"/>
-        <w:numPr>
-          <w:ilvl w:val="1"/>
-          <w:numId w:val="1"/>
-        </w:numPr>
-      </w:pPr>
+        <w:jc w:val="left"/>
+        <w:ind w:hanging="432"/>
+        <w:ind w:left="720"/>
+        <w:numPr>
+          <w:ilvl w:val="1"/>
+          <w:numId w:val="11111"/>
+        </w:numPr>
+      </w:pPr>
+      <w:r>
+        <w:rPr/>
+        <w:t xml:space="preserve"/>
+      </w:r>
       <w:r>
         <w:rPr>
           <w:sz w:val="24"/>
@@ -2507,15 +2717,18 @@
     </w:p>
     <w:p>
       <w:pPr>
-        <w:pStyle w:val="Normal"/>
-        <w:jc w:val="left"/>
-        <w:ind w:hanging="432"/>
-        <w:ind w:left="720"/>
-        <w:numPr>
-          <w:ilvl w:val="1"/>
-          <w:numId w:val="1"/>
-        </w:numPr>
-      </w:pPr>
+        <w:jc w:val="left"/>
+        <w:ind w:hanging="432"/>
+        <w:ind w:left="720"/>
+        <w:numPr>
+          <w:ilvl w:val="1"/>
+          <w:numId w:val="11111"/>
+        </w:numPr>
+      </w:pPr>
+      <w:r>
+        <w:rPr/>
+        <w:t xml:space="preserve"/>
+      </w:r>
       <w:r>
         <w:rPr>
           <w:sz w:val="24"/>
@@ -2527,15 +2740,18 @@
     </w:p>
     <w:p>
       <w:pPr>
-        <w:pStyle w:val="Normal"/>
-        <w:jc w:val="left"/>
-        <w:ind w:hanging="432"/>
-        <w:ind w:left="720"/>
-        <w:numPr>
-          <w:ilvl w:val="1"/>
-          <w:numId w:val="1"/>
-        </w:numPr>
-      </w:pPr>
+        <w:jc w:val="left"/>
+        <w:ind w:hanging="432"/>
+        <w:ind w:left="720"/>
+        <w:numPr>
+          <w:ilvl w:val="1"/>
+          <w:numId w:val="11111"/>
+        </w:numPr>
+      </w:pPr>
+      <w:r>
+        <w:rPr/>
+        <w:t xml:space="preserve"/>
+      </w:r>
       <w:r>
         <w:rPr>
           <w:sz w:val="24"/>
@@ -2548,15 +2764,18 @@
     </w:p>
     <w:p>
       <w:pPr>
-        <w:pStyle w:val="Normal"/>
-        <w:jc w:val="left"/>
-        <w:ind w:hanging="432"/>
-        <w:ind w:left="720"/>
-        <w:numPr>
-          <w:ilvl w:val="1"/>
-          <w:numId w:val="1"/>
-        </w:numPr>
-      </w:pPr>
+        <w:jc w:val="left"/>
+        <w:ind w:hanging="432"/>
+        <w:ind w:left="720"/>
+        <w:numPr>
+          <w:ilvl w:val="1"/>
+          <w:numId w:val="11111"/>
+        </w:numPr>
+      </w:pPr>
+      <w:r>
+        <w:rPr/>
+        <w:t xml:space="preserve"/>
+      </w:r>
       <w:r>
         <w:rPr>
           <w:sz w:val="24"/>
@@ -2568,15 +2787,18 @@
     </w:p>
     <w:p>
       <w:pPr>
-        <w:pStyle w:val="Normal"/>
-        <w:jc w:val="left"/>
-        <w:ind w:hanging="432"/>
-        <w:ind w:left="720"/>
-        <w:numPr>
-          <w:ilvl w:val="1"/>
-          <w:numId w:val="1"/>
-        </w:numPr>
-      </w:pPr>
+        <w:jc w:val="left"/>
+        <w:ind w:hanging="432"/>
+        <w:ind w:left="720"/>
+        <w:numPr>
+          <w:ilvl w:val="1"/>
+          <w:numId w:val="11111"/>
+        </w:numPr>
+      </w:pPr>
+      <w:r>
+        <w:rPr/>
+        <w:t xml:space="preserve"/>
+      </w:r>
       <w:r>
         <w:rPr>
           <w:sz w:val="24"/>
@@ -2588,15 +2810,18 @@
     </w:p>
     <w:p>
       <w:pPr>
-        <w:pStyle w:val="Normal"/>
-        <w:jc w:val="left"/>
-        <w:ind w:hanging="432"/>
-        <w:ind w:left="720"/>
-        <w:numPr>
-          <w:ilvl w:val="1"/>
-          <w:numId w:val="1"/>
-        </w:numPr>
-      </w:pPr>
+        <w:jc w:val="left"/>
+        <w:ind w:hanging="432"/>
+        <w:ind w:left="720"/>
+        <w:numPr>
+          <w:ilvl w:val="1"/>
+          <w:numId w:val="11111"/>
+        </w:numPr>
+      </w:pPr>
+      <w:r>
+        <w:rPr/>
+        <w:t xml:space="preserve"/>
+      </w:r>
       <w:r>
         <w:rPr>
           <w:sz w:val="24"/>
@@ -2608,53 +2833,32 @@
     </w:p>
     <w:p>
       <w:pPr>
-        <w:pStyle w:val="Normal"/>
-        <w:jc w:val="left"/>
-        <w:ind w:hanging="432"/>
-        <w:ind w:left="720"/>
-        <w:numPr>
-          <w:ilvl w:val="1"/>
-          <w:numId w:val="1"/>
-        </w:numPr>
-      </w:pPr>
-      <w:r>
-        <w:rPr>
-          <w:sz w:val="24"/>
-        </w:rPr>
-        <w:t xml:space="preserve"> </w:t>
-      </w:r>
-    </w:p>
-    <w:p>
-      <w:pPr>
-        <w:pStyle w:val="Normal"/>
-        <w:jc w:val="left"/>
-        <w:ind w:hanging="432"/>
-        <w:ind w:left="720"/>
-        <w:numPr>
-          <w:ilvl w:val="1"/>
-          <w:numId w:val="1"/>
-        </w:numPr>
-      </w:pPr>
-      <w:r>
-        <w:rPr>
-          <w:sz w:val="14"/>
-          <w:color w:val="000000"/>
-          <w:shd w:fill="ffffff"/>
-        </w:rPr>
-        <w:t xml:space="preserve"> </w:t>
-      </w:r>
-    </w:p>
-    <w:p>
-      <w:pPr>
-        <w:pStyle w:val="Normal"/>
-        <w:jc w:val="left"/>
-        <w:ind w:hanging="432"/>
-        <w:ind w:left="720"/>
-        <w:numPr>
-          <w:ilvl w:val="1"/>
-          <w:numId w:val="1"/>
-        </w:numPr>
-      </w:pPr>
+        <w:jc w:val="left"/>
+        <w:ind w:firstLine="0"/>
+        <w:ind w:left="720"/>
+      </w:pPr>
+    </w:p>
+    <w:p>
+      <w:pPr>
+        <w:jc w:val="left"/>
+        <w:ind w:firstLine="0"/>
+        <w:ind w:left="720"/>
+      </w:pPr>
+    </w:p>
+    <w:p>
+      <w:pPr>
+        <w:jc w:val="left"/>
+        <w:ind w:hanging="432"/>
+        <w:ind w:left="720"/>
+        <w:numPr>
+          <w:ilvl w:val="1"/>
+          <w:numId w:val="11111"/>
+        </w:numPr>
+      </w:pPr>
+      <w:r>
+        <w:rPr/>
+        <w:t xml:space="preserve"/>
+      </w:r>
       <w:r>
         <w:rPr>
           <w:sz w:val="24"/>
@@ -2664,7 +2868,7 @@
         <w:t xml:space="preserve">翻译：伊万
 校对： </w:t>
       </w:r>
-      <w:hyperlink r:id="rId363">
+      <w:hyperlink r:id="rId446">
         <w:r>
           <w:rPr>
             <w:sz w:val="24"/>
@@ -2686,27 +2890,32 @@
     </w:p>
     <w:p>
       <w:pPr>
-        <w:pStyle w:val="Normal"/>
-        <w:jc w:val="left"/>
-        <w:ind w:hanging="432"/>
-        <w:ind w:left="720"/>
-        <w:numPr>
-          <w:ilvl w:val="1"/>
-          <w:numId w:val="1"/>
-        </w:numPr>
-      </w:pPr>
-    </w:p>
-    <w:p>
-      <w:pPr>
-        <w:pStyle w:val="Normal"/>
-        <w:jc w:val="left"/>
-        <w:ind w:hanging="432"/>
-        <w:ind w:left="720"/>
-        <w:numPr>
-          <w:ilvl w:val="1"/>
-          <w:numId w:val="1"/>
-        </w:numPr>
-      </w:pPr>
+        <w:jc w:val="left"/>
+        <w:ind w:firstLine="0"/>
+        <w:ind w:left="720"/>
+      </w:pPr>
+    </w:p>
+    <w:p>
+      <w:pPr>
+        <w:jc w:val="left"/>
+        <w:ind w:firstLine="0"/>
+        <w:ind w:left="720"/>
+      </w:pPr>
+    </w:p>
+    <w:p>
+      <w:pPr>
+        <w:jc w:val="left"/>
+        <w:ind w:hanging="432"/>
+        <w:ind w:left="720"/>
+        <w:numPr>
+          <w:ilvl w:val="1"/>
+          <w:numId w:val="11111"/>
+        </w:numPr>
+      </w:pPr>
+      <w:r>
+        <w:rPr/>
+        <w:t xml:space="preserve"/>
+      </w:r>
       <w:r>
         <w:rPr>
           <w:sz w:val="24"/>
@@ -2719,15 +2928,18 @@
     </w:p>
     <w:p>
       <w:pPr>
-        <w:pStyle w:val="Normal"/>
-        <w:jc w:val="left"/>
-        <w:ind w:hanging="432"/>
-        <w:ind w:left="720"/>
-        <w:numPr>
-          <w:ilvl w:val="1"/>
-          <w:numId w:val="1"/>
-        </w:numPr>
-      </w:pPr>
+        <w:jc w:val="left"/>
+        <w:ind w:hanging="432"/>
+        <w:ind w:left="720"/>
+        <w:numPr>
+          <w:ilvl w:val="1"/>
+          <w:numId w:val="11111"/>
+        </w:numPr>
+      </w:pPr>
+      <w:r>
+        <w:rPr/>
+        <w:t xml:space="preserve"/>
+      </w:r>
       <w:r>
         <w:rPr>
           <w:sz w:val="24"/>
@@ -2739,14 +2951,35 @@
     </w:p>
     <w:p>
       <w:pPr>
-        <w:pStyle w:val="Normal"/>
-        <w:jc w:val="left"/>
-        <w:ind w:hanging="432"/>
-        <w:ind w:left="720"/>
-        <w:numPr>
-          <w:ilvl w:val="1"/>
-          <w:numId w:val="1"/>
-        </w:numPr>
+        <w:jc w:val="left"/>
+        <w:ind w:firstLine="0"/>
+        <w:ind w:left="720"/>
+      </w:pPr>
+    </w:p>
+    <w:p>
+      <w:pPr>
+        <w:jc w:val="left"/>
+        <w:ind w:hanging="432"/>
+        <w:ind w:left="720"/>
+        <w:numPr>
+          <w:ilvl w:val="1"/>
+          <w:numId w:val="11111"/>
+        </w:numPr>
+      </w:pPr>
+      <w:r>
+        <w:rPr/>
+        <w:t xml:space="preserve"/>
+      </w:r>
+      <w:r>
+        <w:rPr/>
+        <w:t xml:space="preserve">（本活动为志愿者协作完成，如有错漏，或翻译不甚明了的地方，欢迎反馈和参与。）</w:t>
+      </w:r>
+    </w:p>
+    <w:p>
+      <w:pPr>
+        <w:jc w:val="left"/>
+        <w:ind w:firstLine="0"/>
+        <w:ind w:left="720"/>
       </w:pPr>
       <w:r>
         <w:rPr>
@@ -2766,7 +2999,7 @@
         </w:rPr>
         <w:t xml:space="preserve">原文和本翻译采用 </w:t>
       </w:r>
-      <w:hyperlink r:id="rId378">
+      <w:hyperlink r:id="rId467">
         <w:r>
           <w:rPr>
             <w:b/>
@@ -2790,27 +3023,33 @@
     </w:p>
     <w:p>
       <w:pPr>
-        <w:pStyle w:val="Normal"/>
-        <w:jc w:val="left"/>
-        <w:ind w:hanging="432"/>
-        <w:ind w:left="720"/>
-        <w:numPr>
-          <w:ilvl w:val="1"/>
-          <w:numId w:val="1"/>
-        </w:numPr>
-      </w:pPr>
-    </w:p>
-    <w:p>
-      <w:pPr>
-        <w:pStyle w:val="Normal"/>
-        <w:jc w:val="left"/>
-        <w:ind w:hanging="432"/>
-        <w:ind w:left="720"/>
-        <w:numPr>
-          <w:ilvl w:val="1"/>
-          <w:numId w:val="1"/>
-        </w:numPr>
-      </w:pPr>
+        <w:jc w:val="left"/>
+        <w:ind w:hanging="432"/>
+        <w:ind w:left="720"/>
+        <w:numPr>
+          <w:ilvl w:val="1"/>
+          <w:numId w:val="11111"/>
+        </w:numPr>
+      </w:pPr>
+      <w:r>
+        <w:rPr/>
+        <w:t xml:space="preserve"/>
+      </w:r>
+    </w:p>
+    <w:p>
+      <w:pPr>
+        <w:jc w:val="left"/>
+        <w:ind w:hanging="432"/>
+        <w:ind w:left="720"/>
+        <w:numPr>
+          <w:ilvl w:val="1"/>
+          <w:numId w:val="11111"/>
+        </w:numPr>
+      </w:pPr>
+      <w:r>
+        <w:rPr/>
+        <w:t xml:space="preserve"/>
+      </w:r>
     </w:p>
     <w:sectPr>
       <w:type w:val="continuous"/>
@@ -2831,7 +3070,7 @@
 
 <file path=word/numbering.xml><?xml version="1.0" encoding="utf-8"?>
 <w:numbering xmlns:w="http://schemas.openxmlformats.org/wordprocessingml/2006/main">
-  <w:abstractNum w:abstractNumId="1">
+  <w:abstractNum w:abstractNumId="11111">
     <w:multiLevelType w:val="hybridMultilevel"/>
     <w:lvl w:ilvl="0">
       <w:start w:val="0"/>
@@ -2906,8 +3145,8 @@
       </w:rPr>
     </w:lvl>
   </w:abstractNum>
-  <w:num w:numId="1">
-    <w:abstractNumId w:val="1"/>
+  <w:num w:numId="11111">
+    <w:abstractNumId w:val="11111"/>
   </w:num>
 </w:numbering>
 </file>
@@ -2916,6 +3155,7 @@
 <w:styles xmlns:r="http://schemas.openxmlformats.org/officeDocument/2006/relationships" xmlns:w="http://schemas.openxmlformats.org/wordprocessingml/2006/main">
   <w:style w:type="paragraph" w:styleId="Arrowhead List">
     <w:name w:val="Arrowhead List"/>
+    <w:basedOn w:val="Normal"/>
     <w:pPr>
       <w:ind w:hanging="432"/>
       <w:ind w:left="720"/>
@@ -2934,6 +3174,7 @@
   </w:style>
   <w:style w:type="paragraph" w:styleId="Box List">
     <w:name w:val="Box List"/>
+    <w:basedOn w:val="Normal"/>
     <w:pPr>
       <w:ind w:hanging="432"/>
       <w:ind w:left="720"/>
@@ -2942,6 +3183,7 @@
   </w:style>
   <w:style w:type="paragraph" w:styleId="Bullet List">
     <w:name w:val="Bullet List"/>
+    <w:basedOn w:val="Normal"/>
     <w:pPr>
       <w:ind w:hanging="432"/>
       <w:ind w:left="720"/>
@@ -2951,7 +3193,6 @@
   <w:style w:type="paragraph" w:styleId="Chapter Heading">
     <w:name w:val="Chapter Heading"/>
     <w:basedOn w:val="Numbered Heading 1"/>
-    <w:next w:val="Normal"/>
     <w:pPr>
       <w:ind w:firstLine="0"/>
     </w:pPr>
@@ -2960,7 +3201,6 @@
   <w:style w:type="paragraph" w:styleId="Contents 1">
     <w:name w:val="Contents 1"/>
     <w:basedOn w:val="Normal"/>
-    <w:next w:val="Normal"/>
     <w:pPr>
       <w:ind w:hanging="432"/>
       <w:ind w:left="720"/>
@@ -2970,7 +3210,6 @@
   <w:style w:type="paragraph" w:styleId="Contents 2">
     <w:name w:val="Contents 2"/>
     <w:basedOn w:val="Normal"/>
-    <w:next w:val="Normal"/>
     <w:pPr>
       <w:ind w:hanging="432"/>
       <w:ind w:left="1440"/>
@@ -2980,7 +3219,6 @@
   <w:style w:type="paragraph" w:styleId="Contents 3">
     <w:name w:val="Contents 3"/>
     <w:basedOn w:val="Normal"/>
-    <w:next w:val="Normal"/>
     <w:pPr>
       <w:ind w:hanging="432"/>
       <w:ind w:left="2160"/>
@@ -2990,7 +3228,6 @@
   <w:style w:type="paragraph" w:styleId="Contents 4">
     <w:name w:val="Contents 4"/>
     <w:basedOn w:val="Normal"/>
-    <w:next w:val="Normal"/>
     <w:pPr>
       <w:ind w:hanging="432"/>
       <w:ind w:left="2880"/>
@@ -3000,7 +3237,6 @@
   <w:style w:type="paragraph" w:styleId="Contents Header">
     <w:name w:val="Contents Header"/>
     <w:basedOn w:val="Normal"/>
-    <w:next w:val="Normal"/>
     <w:pPr>
       <w:jc w:val="center"/>
       <w:spacing w:after="120"/>
@@ -3014,6 +3250,7 @@
   </w:style>
   <w:style w:type="paragraph" w:styleId="Dashed List">
     <w:name w:val="Dashed List"/>
+    <w:basedOn w:val="Normal"/>
     <w:pPr>
       <w:ind w:hanging="432"/>
       <w:ind w:left="720"/>
@@ -3022,6 +3259,7 @@
   </w:style>
   <w:style w:type="paragraph" w:styleId="Diamond List">
     <w:name w:val="Diamond List"/>
+    <w:basedOn w:val="Normal"/>
     <w:pPr>
       <w:ind w:hanging="432"/>
       <w:ind w:left="720"/>
@@ -3039,6 +3277,7 @@
   </w:style>
   <w:style w:type="character" w:styleId="Endnote Reference">
     <w:name w:val="Endnote Reference"/>
+    <w:basedOn w:val="Normal"/>
     <w:pPr/>
     <w:rPr>
       <w:sz w:val="20"/>
@@ -3064,6 +3303,7 @@
   </w:style>
   <w:style w:type="character" w:styleId="Footnote Reference">
     <w:name w:val="Footnote Reference"/>
+    <w:basedOn w:val="Normal"/>
     <w:pPr/>
     <w:rPr>
       <w:sz w:val="20"/>
@@ -3080,6 +3320,7 @@
   </w:style>
   <w:style w:type="paragraph" w:styleId="Hand List">
     <w:name w:val="Hand List"/>
+    <w:basedOn w:val="Normal"/>
     <w:pPr>
       <w:ind w:hanging="432"/>
       <w:ind w:left="720"/>
@@ -3089,7 +3330,6 @@
   <w:style w:type="paragraph" w:styleId="Heading 1">
     <w:name w:val="Heading 1"/>
     <w:basedOn w:val="Normal"/>
-    <w:next w:val="Normal"/>
     <w:pPr>
       <w:spacing w:after="60"/>
       <w:spacing w:before="440"/>
@@ -3103,7 +3343,6 @@
   <w:style w:type="paragraph" w:styleId="Heading 2">
     <w:name w:val="Heading 2"/>
     <w:basedOn w:val="Normal"/>
-    <w:next w:val="Normal"/>
     <w:pPr>
       <w:spacing w:after="60"/>
       <w:spacing w:before="440"/>
@@ -3117,7 +3356,6 @@
   <w:style w:type="paragraph" w:styleId="Heading 3">
     <w:name w:val="Heading 3"/>
     <w:basedOn w:val="Normal"/>
-    <w:next w:val="Normal"/>
     <w:pPr>
       <w:spacing w:after="60"/>
       <w:spacing w:before="440"/>
@@ -3131,7 +3369,6 @@
   <w:style w:type="paragraph" w:styleId="Heading 4">
     <w:name w:val="Heading 4"/>
     <w:basedOn w:val="Normal"/>
-    <w:next w:val="Normal"/>
     <w:pPr>
       <w:spacing w:after="60"/>
       <w:spacing w:before="440"/>
@@ -3144,6 +3381,7 @@
   </w:style>
   <w:style w:type="paragraph" w:styleId="Heart List">
     <w:name w:val="Heart List"/>
+    <w:basedOn w:val="Normal"/>
     <w:pPr>
       <w:ind w:hanging="432"/>
       <w:ind w:left="720"/>
@@ -3152,6 +3390,7 @@
   </w:style>
   <w:style w:type="paragraph" w:styleId="Implies List">
     <w:name w:val="Implies List"/>
+    <w:basedOn w:val="Normal"/>
     <w:pPr>
       <w:ind w:hanging="432"/>
       <w:ind w:left="720"/>
@@ -3179,7 +3418,6 @@
   <w:docDefaults>
     <w:pPrDefault>
       <w:pPr>
-        <w:widowControl w:val="on"/>
         <w:jc w:val="left"/>
         <w:ind w:firstLine="0"/>
         <w:spacing w:after="0"/>
@@ -3199,7 +3437,6 @@
   <w:style w:type="paragraph" w:styleId="Numbered Heading 1">
     <w:name w:val="Numbered Heading 1"/>
     <w:basedOn w:val="Heading 1"/>
-    <w:next w:val="Normal"/>
     <w:pPr>
       <w:ind w:firstLine="0"/>
     </w:pPr>
@@ -3208,7 +3445,6 @@
   <w:style w:type="paragraph" w:styleId="Numbered Heading 2">
     <w:name w:val="Numbered Heading 2"/>
     <w:basedOn w:val="Heading 2"/>
-    <w:next w:val="Normal"/>
     <w:pPr>
       <w:ind w:firstLine="0"/>
     </w:pPr>
@@ -3217,7 +3453,6 @@
   <w:style w:type="paragraph" w:styleId="Numbered Heading 3">
     <w:name w:val="Numbered Heading 3"/>
     <w:basedOn w:val="Heading 3"/>
-    <w:next w:val="Normal"/>
     <w:pPr>
       <w:ind w:firstLine="0"/>
     </w:pPr>
@@ -3225,6 +3460,7 @@
   </w:style>
   <w:style w:type="paragraph" w:styleId="Numbered List">
     <w:name w:val="Numbered List"/>
+    <w:basedOn w:val="Normal"/>
     <w:pPr>
       <w:ind w:hanging="432"/>
       <w:ind w:left="720"/>
@@ -3242,7 +3478,6 @@
   <w:style w:type="paragraph" w:styleId="Section Heading">
     <w:name w:val="Section Heading"/>
     <w:basedOn w:val="Numbered Heading 1"/>
-    <w:next w:val="Normal"/>
     <w:pPr>
       <w:ind w:firstLine="0"/>
     </w:pPr>
@@ -3250,6 +3485,7 @@
   </w:style>
   <w:style w:type="paragraph" w:styleId="Square List">
     <w:name w:val="Square List"/>
+    <w:basedOn w:val="Normal"/>
     <w:pPr>
       <w:ind w:hanging="432"/>
       <w:ind w:left="720"/>
@@ -3258,6 +3494,7 @@
   </w:style>
   <w:style w:type="paragraph" w:styleId="Star List">
     <w:name w:val="Star List"/>
+    <w:basedOn w:val="Normal"/>
     <w:pPr>
       <w:ind w:hanging="432"/>
       <w:ind w:left="720"/>
@@ -3266,6 +3503,7 @@
   </w:style>
   <w:style w:type="paragraph" w:styleId="Tick List">
     <w:name w:val="Tick List"/>
+    <w:basedOn w:val="Normal"/>
     <w:pPr>
       <w:ind w:hanging="432"/>
       <w:ind w:left="720"/>
@@ -3274,6 +3512,7 @@
   </w:style>
   <w:style w:type="paragraph" w:styleId="Triangle List">
     <w:name w:val="Triangle List"/>
+    <w:basedOn w:val="Normal"/>
     <w:pPr>
       <w:ind w:hanging="432"/>
       <w:ind w:left="720"/>

</xml_diff>